<commit_message>
Updated coal retirments to avoid double counting Sherco 3 and updated reference scenario to use PMCCS instead of RPS policy for additional wind and solar
</commit_message>
<xml_diff>
--- a/Policy Assumptions v3.docx
+++ b/Policy Assumptions v3.docx
@@ -49,8 +49,16 @@
     <w:p>
       <w:pPr>
         <w:pStyle w:val="Heading2"/>
-      </w:pPr>
-      <w:r>
+        <w:rPr>
+          <w:sz w:val="21"/>
+          <w:szCs w:val="21"/>
+        </w:rPr>
+      </w:pPr>
+      <w:r>
+        <w:rPr>
+          <w:sz w:val="21"/>
+          <w:szCs w:val="21"/>
+        </w:rPr>
         <w:t>Buildings</w:t>
       </w:r>
     </w:p>
@@ -63,15 +71,15 @@
         </w:numPr>
         <w:rPr>
           <w:rFonts w:asciiTheme="majorHAnsi" w:hAnsiTheme="majorHAnsi" w:cstheme="majorHAnsi"/>
-          <w:sz w:val="20"/>
-          <w:szCs w:val="20"/>
-        </w:rPr>
-      </w:pPr>
-      <w:r>
-        <w:rPr>
-          <w:rFonts w:asciiTheme="majorHAnsi" w:hAnsiTheme="majorHAnsi" w:cstheme="majorHAnsi"/>
-          <w:sz w:val="20"/>
-          <w:szCs w:val="20"/>
+          <w:sz w:val="21"/>
+          <w:szCs w:val="21"/>
+        </w:rPr>
+      </w:pPr>
+      <w:r>
+        <w:rPr>
+          <w:rFonts w:asciiTheme="majorHAnsi" w:hAnsiTheme="majorHAnsi" w:cstheme="majorHAnsi"/>
+          <w:sz w:val="21"/>
+          <w:szCs w:val="21"/>
         </w:rPr>
         <w:t>Energy efficiency</w:t>
       </w:r>
@@ -85,23 +93,23 @@
         </w:numPr>
         <w:rPr>
           <w:rFonts w:asciiTheme="majorHAnsi" w:hAnsiTheme="majorHAnsi" w:cstheme="majorHAnsi"/>
-          <w:sz w:val="20"/>
-          <w:szCs w:val="20"/>
-        </w:rPr>
-      </w:pPr>
-      <w:r>
-        <w:rPr>
-          <w:rFonts w:asciiTheme="majorHAnsi" w:hAnsiTheme="majorHAnsi" w:cstheme="majorHAnsi"/>
-          <w:sz w:val="20"/>
-          <w:szCs w:val="20"/>
+          <w:sz w:val="21"/>
+          <w:szCs w:val="21"/>
+        </w:rPr>
+      </w:pPr>
+      <w:r>
+        <w:rPr>
+          <w:rFonts w:asciiTheme="majorHAnsi" w:hAnsiTheme="majorHAnsi" w:cstheme="majorHAnsi"/>
+          <w:sz w:val="21"/>
+          <w:szCs w:val="21"/>
         </w:rPr>
         <w:t>BAU d</w:t>
       </w:r>
       <w:r>
         <w:rPr>
           <w:rFonts w:asciiTheme="majorHAnsi" w:hAnsiTheme="majorHAnsi" w:cstheme="majorHAnsi"/>
-          <w:sz w:val="20"/>
-          <w:szCs w:val="20"/>
+          <w:sz w:val="21"/>
+          <w:szCs w:val="21"/>
         </w:rPr>
         <w:t xml:space="preserve">ata includes some endogenous improvement in equipment performance based on external market data (as described </w:t>
       </w:r>
@@ -110,8 +118,8 @@
           <w:rPr>
             <w:rStyle w:val="Hyperlink"/>
             <w:rFonts w:asciiTheme="majorHAnsi" w:hAnsiTheme="majorHAnsi" w:cstheme="majorHAnsi"/>
-            <w:sz w:val="20"/>
-            <w:szCs w:val="20"/>
+            <w:sz w:val="21"/>
+            <w:szCs w:val="21"/>
           </w:rPr>
           <w:t>here</w:t>
         </w:r>
@@ -119,24 +127,24 @@
       <w:r>
         <w:rPr>
           <w:rFonts w:asciiTheme="majorHAnsi" w:hAnsiTheme="majorHAnsi" w:cstheme="majorHAnsi"/>
-          <w:sz w:val="20"/>
-          <w:szCs w:val="20"/>
+          <w:sz w:val="21"/>
+          <w:szCs w:val="21"/>
         </w:rPr>
         <w:t xml:space="preserve">). It is unclear which, if any, EE policies are explicitly included. </w:t>
       </w:r>
       <w:r>
         <w:rPr>
           <w:rFonts w:asciiTheme="majorHAnsi" w:hAnsiTheme="majorHAnsi" w:cstheme="majorHAnsi"/>
-          <w:sz w:val="20"/>
-          <w:szCs w:val="20"/>
+          <w:sz w:val="21"/>
+          <w:szCs w:val="21"/>
         </w:rPr>
         <w:t>Minnesota’s</w:t>
       </w:r>
       <w:r>
         <w:rPr>
           <w:rFonts w:asciiTheme="majorHAnsi" w:hAnsiTheme="majorHAnsi" w:cstheme="majorHAnsi"/>
-          <w:sz w:val="20"/>
-          <w:szCs w:val="20"/>
+          <w:sz w:val="21"/>
+          <w:szCs w:val="21"/>
         </w:rPr>
         <w:t xml:space="preserve"> EE policies are </w:t>
       </w:r>
@@ -144,8 +152,8 @@
         <w:rPr>
           <w:rFonts w:asciiTheme="majorHAnsi" w:hAnsiTheme="majorHAnsi" w:cstheme="majorHAnsi"/>
           <w:b/>
-          <w:sz w:val="20"/>
-          <w:szCs w:val="20"/>
+          <w:sz w:val="21"/>
+          <w:szCs w:val="21"/>
           <w:u w:val="single"/>
         </w:rPr>
         <w:t>not</w:t>
@@ -153,8 +161,8 @@
       <w:r>
         <w:rPr>
           <w:rFonts w:asciiTheme="majorHAnsi" w:hAnsiTheme="majorHAnsi" w:cstheme="majorHAnsi"/>
-          <w:sz w:val="20"/>
-          <w:szCs w:val="20"/>
+          <w:sz w:val="21"/>
+          <w:szCs w:val="21"/>
         </w:rPr>
         <w:t xml:space="preserve"> explicitly modeled, included things like building rebates.</w:t>
       </w:r>
@@ -162,8 +170,16 @@
     <w:p>
       <w:pPr>
         <w:pStyle w:val="Heading2"/>
-      </w:pPr>
-      <w:r>
+        <w:rPr>
+          <w:sz w:val="21"/>
+          <w:szCs w:val="21"/>
+        </w:rPr>
+      </w:pPr>
+      <w:r>
+        <w:rPr>
+          <w:sz w:val="21"/>
+          <w:szCs w:val="21"/>
+        </w:rPr>
         <w:t>Transportation</w:t>
       </w:r>
     </w:p>
@@ -176,15 +192,15 @@
         </w:numPr>
         <w:rPr>
           <w:rFonts w:asciiTheme="majorHAnsi" w:hAnsiTheme="majorHAnsi" w:cstheme="majorHAnsi"/>
-          <w:sz w:val="20"/>
-          <w:szCs w:val="20"/>
-        </w:rPr>
-      </w:pPr>
-      <w:r>
-        <w:rPr>
-          <w:rFonts w:asciiTheme="majorHAnsi" w:hAnsiTheme="majorHAnsi" w:cstheme="majorHAnsi"/>
-          <w:sz w:val="20"/>
-          <w:szCs w:val="20"/>
+          <w:sz w:val="21"/>
+          <w:szCs w:val="21"/>
+        </w:rPr>
+      </w:pPr>
+      <w:r>
+        <w:rPr>
+          <w:rFonts w:asciiTheme="majorHAnsi" w:hAnsiTheme="majorHAnsi" w:cstheme="majorHAnsi"/>
+          <w:sz w:val="21"/>
+          <w:szCs w:val="21"/>
         </w:rPr>
         <w:t>Fuel efficiency</w:t>
       </w:r>
@@ -198,15 +214,15 @@
         </w:numPr>
         <w:rPr>
           <w:rFonts w:asciiTheme="majorHAnsi" w:hAnsiTheme="majorHAnsi" w:cstheme="majorHAnsi"/>
-          <w:sz w:val="20"/>
-          <w:szCs w:val="20"/>
-        </w:rPr>
-      </w:pPr>
-      <w:r>
-        <w:rPr>
-          <w:rFonts w:asciiTheme="majorHAnsi" w:hAnsiTheme="majorHAnsi" w:cstheme="majorHAnsi"/>
-          <w:sz w:val="20"/>
-          <w:szCs w:val="20"/>
+          <w:sz w:val="21"/>
+          <w:szCs w:val="21"/>
+        </w:rPr>
+      </w:pPr>
+      <w:r>
+        <w:rPr>
+          <w:rFonts w:asciiTheme="majorHAnsi" w:hAnsiTheme="majorHAnsi" w:cstheme="majorHAnsi"/>
+          <w:sz w:val="21"/>
+          <w:szCs w:val="21"/>
         </w:rPr>
         <w:t xml:space="preserve">Includes Corporate Average Fuel Economy Standards (CAFE) including the 2021-2025 phase 2 standards. Full text from </w:t>
       </w:r>
@@ -215,8 +231,8 @@
           <w:rPr>
             <w:rStyle w:val="Hyperlink"/>
             <w:rFonts w:asciiTheme="majorHAnsi" w:hAnsiTheme="majorHAnsi" w:cstheme="majorHAnsi"/>
-            <w:sz w:val="20"/>
-            <w:szCs w:val="20"/>
+            <w:sz w:val="21"/>
+            <w:szCs w:val="21"/>
           </w:rPr>
           <w:t>AEO</w:t>
         </w:r>
@@ -224,8 +240,8 @@
       <w:r>
         <w:rPr>
           <w:rFonts w:asciiTheme="majorHAnsi" w:hAnsiTheme="majorHAnsi" w:cstheme="majorHAnsi"/>
-          <w:sz w:val="20"/>
-          <w:szCs w:val="20"/>
+          <w:sz w:val="21"/>
+          <w:szCs w:val="21"/>
         </w:rPr>
         <w:t xml:space="preserve">: </w:t>
       </w:r>
@@ -233,8 +249,8 @@
         <w:rPr>
           <w:rFonts w:asciiTheme="majorHAnsi" w:hAnsiTheme="majorHAnsi" w:cstheme="majorHAnsi"/>
           <w:i/>
-          <w:sz w:val="20"/>
-          <w:szCs w:val="20"/>
+          <w:sz w:val="21"/>
+          <w:szCs w:val="21"/>
         </w:rPr>
         <w:t>CAFE standards are increased for model years 2011 through 2016 to meet the final CAFE rulemakings for model years 2011 and 2012 to 2016. CAFE standards are increased for model years 2017 to 2025 to meet final CAFE joint rulemakings for model year 2017 to 2021 and to meet augural CAFE standards for model year 2022 to 2025, which will undergo a midterm evaluation to finalize. CAFE standards are held constant through the end of the projection period.</w:t>
       </w:r>
@@ -248,15 +264,15 @@
         </w:numPr>
         <w:rPr>
           <w:rFonts w:asciiTheme="majorHAnsi" w:hAnsiTheme="majorHAnsi" w:cstheme="majorHAnsi"/>
-          <w:sz w:val="20"/>
-          <w:szCs w:val="20"/>
-        </w:rPr>
-      </w:pPr>
-      <w:r>
-        <w:rPr>
-          <w:rFonts w:asciiTheme="majorHAnsi" w:hAnsiTheme="majorHAnsi" w:cstheme="majorHAnsi"/>
-          <w:sz w:val="20"/>
-          <w:szCs w:val="20"/>
+          <w:sz w:val="21"/>
+          <w:szCs w:val="21"/>
+        </w:rPr>
+      </w:pPr>
+      <w:r>
+        <w:rPr>
+          <w:rFonts w:asciiTheme="majorHAnsi" w:hAnsiTheme="majorHAnsi" w:cstheme="majorHAnsi"/>
+          <w:sz w:val="21"/>
+          <w:szCs w:val="21"/>
         </w:rPr>
         <w:t xml:space="preserve">Includes Phase I and Phase II standards for HDVs. Full text from AEO: </w:t>
       </w:r>
@@ -264,8 +280,8 @@
         <w:rPr>
           <w:rFonts w:asciiTheme="majorHAnsi" w:hAnsiTheme="majorHAnsi" w:cstheme="majorHAnsi"/>
           <w:i/>
-          <w:sz w:val="20"/>
-          <w:szCs w:val="20"/>
+          <w:sz w:val="21"/>
+          <w:szCs w:val="21"/>
         </w:rPr>
         <w:t>HD National program Phase I and Phase II standards are modeled, with both engine and chassis technologies; compliance is modeled among 13 heavy-duty vehicle V regulatory classifications that represent the discrete vehicle categories set forth in the rule; the standards are held constant in model years after 2027.</w:t>
       </w:r>
@@ -279,15 +295,15 @@
         </w:numPr>
         <w:rPr>
           <w:rFonts w:asciiTheme="majorHAnsi" w:hAnsiTheme="majorHAnsi" w:cstheme="majorHAnsi"/>
-          <w:sz w:val="20"/>
-          <w:szCs w:val="20"/>
-        </w:rPr>
-      </w:pPr>
-      <w:r>
-        <w:rPr>
-          <w:rFonts w:asciiTheme="majorHAnsi" w:hAnsiTheme="majorHAnsi" w:cstheme="majorHAnsi"/>
-          <w:sz w:val="20"/>
-          <w:szCs w:val="20"/>
+          <w:sz w:val="21"/>
+          <w:szCs w:val="21"/>
+        </w:rPr>
+      </w:pPr>
+      <w:r>
+        <w:rPr>
+          <w:rFonts w:asciiTheme="majorHAnsi" w:hAnsiTheme="majorHAnsi" w:cstheme="majorHAnsi"/>
+          <w:sz w:val="21"/>
+          <w:szCs w:val="21"/>
         </w:rPr>
         <w:t>EV subsidies</w:t>
       </w:r>
@@ -301,15 +317,15 @@
         </w:numPr>
         <w:rPr>
           <w:rFonts w:asciiTheme="majorHAnsi" w:hAnsiTheme="majorHAnsi" w:cstheme="majorHAnsi"/>
-          <w:sz w:val="20"/>
-          <w:szCs w:val="20"/>
-        </w:rPr>
-      </w:pPr>
-      <w:r>
-        <w:rPr>
-          <w:rFonts w:asciiTheme="majorHAnsi" w:hAnsiTheme="majorHAnsi" w:cstheme="majorHAnsi"/>
-          <w:sz w:val="20"/>
-          <w:szCs w:val="20"/>
+          <w:sz w:val="21"/>
+          <w:szCs w:val="21"/>
+        </w:rPr>
+      </w:pPr>
+      <w:r>
+        <w:rPr>
+          <w:rFonts w:asciiTheme="majorHAnsi" w:hAnsiTheme="majorHAnsi" w:cstheme="majorHAnsi"/>
+          <w:sz w:val="21"/>
+          <w:szCs w:val="21"/>
         </w:rPr>
         <w:t>Includes federal subsidies for EVs, weighted based on available credits and model availability.</w:t>
       </w:r>
@@ -317,8 +333,16 @@
     <w:p>
       <w:pPr>
         <w:pStyle w:val="Heading2"/>
-      </w:pPr>
-      <w:r>
+        <w:rPr>
+          <w:sz w:val="21"/>
+          <w:szCs w:val="21"/>
+        </w:rPr>
+      </w:pPr>
+      <w:r>
+        <w:rPr>
+          <w:sz w:val="21"/>
+          <w:szCs w:val="21"/>
+        </w:rPr>
         <w:t>Industry</w:t>
       </w:r>
     </w:p>
@@ -331,15 +355,15 @@
         </w:numPr>
         <w:rPr>
           <w:rFonts w:asciiTheme="majorHAnsi" w:hAnsiTheme="majorHAnsi" w:cstheme="majorHAnsi"/>
-          <w:sz w:val="20"/>
-          <w:szCs w:val="20"/>
-        </w:rPr>
-      </w:pPr>
-      <w:r>
-        <w:rPr>
-          <w:rFonts w:asciiTheme="majorHAnsi" w:hAnsiTheme="majorHAnsi" w:cstheme="majorHAnsi"/>
-          <w:sz w:val="20"/>
-          <w:szCs w:val="20"/>
+          <w:sz w:val="21"/>
+          <w:szCs w:val="21"/>
+        </w:rPr>
+      </w:pPr>
+      <w:r>
+        <w:rPr>
+          <w:rFonts w:asciiTheme="majorHAnsi" w:hAnsiTheme="majorHAnsi" w:cstheme="majorHAnsi"/>
+          <w:sz w:val="21"/>
+          <w:szCs w:val="21"/>
         </w:rPr>
         <w:t>Non-energy emissions</w:t>
       </w:r>
@@ -353,15 +377,15 @@
         </w:numPr>
         <w:rPr>
           <w:rFonts w:asciiTheme="majorHAnsi" w:hAnsiTheme="majorHAnsi" w:cstheme="majorHAnsi"/>
-          <w:sz w:val="20"/>
-          <w:szCs w:val="20"/>
-        </w:rPr>
-      </w:pPr>
-      <w:r>
-        <w:rPr>
-          <w:rFonts w:asciiTheme="majorHAnsi" w:hAnsiTheme="majorHAnsi" w:cstheme="majorHAnsi"/>
-          <w:sz w:val="20"/>
-          <w:szCs w:val="20"/>
+          <w:sz w:val="21"/>
+          <w:szCs w:val="21"/>
+        </w:rPr>
+      </w:pPr>
+      <w:r>
+        <w:rPr>
+          <w:rFonts w:asciiTheme="majorHAnsi" w:hAnsiTheme="majorHAnsi" w:cstheme="majorHAnsi"/>
+          <w:sz w:val="21"/>
+          <w:szCs w:val="21"/>
         </w:rPr>
         <w:t>No implementation of Kigali Amendment to the Montreal Protocol.</w:t>
       </w:r>
@@ -375,15 +399,15 @@
         </w:numPr>
         <w:rPr>
           <w:rFonts w:asciiTheme="majorHAnsi" w:hAnsiTheme="majorHAnsi" w:cstheme="majorHAnsi"/>
-          <w:sz w:val="20"/>
-          <w:szCs w:val="20"/>
-        </w:rPr>
-      </w:pPr>
-      <w:r>
-        <w:rPr>
-          <w:rFonts w:asciiTheme="majorHAnsi" w:hAnsiTheme="majorHAnsi" w:cstheme="majorHAnsi"/>
-          <w:sz w:val="20"/>
-          <w:szCs w:val="20"/>
+          <w:sz w:val="21"/>
+          <w:szCs w:val="21"/>
+        </w:rPr>
+      </w:pPr>
+      <w:r>
+        <w:rPr>
+          <w:rFonts w:asciiTheme="majorHAnsi" w:hAnsiTheme="majorHAnsi" w:cstheme="majorHAnsi"/>
+          <w:sz w:val="21"/>
+          <w:szCs w:val="21"/>
         </w:rPr>
         <w:t>Industry energy</w:t>
       </w:r>
@@ -397,15 +421,15 @@
         </w:numPr>
         <w:rPr>
           <w:rFonts w:asciiTheme="majorHAnsi" w:hAnsiTheme="majorHAnsi" w:cstheme="majorHAnsi"/>
-          <w:sz w:val="20"/>
-          <w:szCs w:val="20"/>
-        </w:rPr>
-      </w:pPr>
-      <w:r>
-        <w:rPr>
-          <w:rFonts w:asciiTheme="majorHAnsi" w:hAnsiTheme="majorHAnsi" w:cstheme="majorHAnsi"/>
-          <w:sz w:val="20"/>
-          <w:szCs w:val="20"/>
+          <w:sz w:val="21"/>
+          <w:szCs w:val="21"/>
+        </w:rPr>
+      </w:pPr>
+      <w:r>
+        <w:rPr>
+          <w:rFonts w:asciiTheme="majorHAnsi" w:hAnsiTheme="majorHAnsi" w:cstheme="majorHAnsi"/>
+          <w:sz w:val="21"/>
+          <w:szCs w:val="21"/>
         </w:rPr>
         <w:t xml:space="preserve">Data includes some endogenous improvement in equipment performance based on external market data (as described </w:t>
       </w:r>
@@ -414,8 +438,8 @@
           <w:rPr>
             <w:rStyle w:val="Hyperlink"/>
             <w:rFonts w:asciiTheme="majorHAnsi" w:hAnsiTheme="majorHAnsi" w:cstheme="majorHAnsi"/>
-            <w:sz w:val="20"/>
-            <w:szCs w:val="20"/>
+            <w:sz w:val="21"/>
+            <w:szCs w:val="21"/>
           </w:rPr>
           <w:t>here</w:t>
         </w:r>
@@ -423,24 +447,24 @@
       <w:r>
         <w:rPr>
           <w:rFonts w:asciiTheme="majorHAnsi" w:hAnsiTheme="majorHAnsi" w:cstheme="majorHAnsi"/>
-          <w:sz w:val="20"/>
-          <w:szCs w:val="20"/>
+          <w:sz w:val="21"/>
+          <w:szCs w:val="21"/>
         </w:rPr>
         <w:t xml:space="preserve">). It is unclear which, if any, EE policies are explicitly included. We can assume </w:t>
       </w:r>
       <w:r>
         <w:rPr>
           <w:rFonts w:asciiTheme="majorHAnsi" w:hAnsiTheme="majorHAnsi" w:cstheme="majorHAnsi"/>
-          <w:sz w:val="20"/>
-          <w:szCs w:val="20"/>
+          <w:sz w:val="21"/>
+          <w:szCs w:val="21"/>
         </w:rPr>
         <w:t>Minnesota’s</w:t>
       </w:r>
       <w:r>
         <w:rPr>
           <w:rFonts w:asciiTheme="majorHAnsi" w:hAnsiTheme="majorHAnsi" w:cstheme="majorHAnsi"/>
-          <w:sz w:val="20"/>
-          <w:szCs w:val="20"/>
+          <w:sz w:val="21"/>
+          <w:szCs w:val="21"/>
         </w:rPr>
         <w:t xml:space="preserve"> EE policies are </w:t>
       </w:r>
@@ -448,8 +472,8 @@
         <w:rPr>
           <w:rFonts w:asciiTheme="majorHAnsi" w:hAnsiTheme="majorHAnsi" w:cstheme="majorHAnsi"/>
           <w:b/>
-          <w:sz w:val="20"/>
-          <w:szCs w:val="20"/>
+          <w:sz w:val="21"/>
+          <w:szCs w:val="21"/>
           <w:u w:val="single"/>
         </w:rPr>
         <w:t>not</w:t>
@@ -457,8 +481,8 @@
       <w:r>
         <w:rPr>
           <w:rFonts w:asciiTheme="majorHAnsi" w:hAnsiTheme="majorHAnsi" w:cstheme="majorHAnsi"/>
-          <w:sz w:val="20"/>
-          <w:szCs w:val="20"/>
+          <w:sz w:val="21"/>
+          <w:szCs w:val="21"/>
         </w:rPr>
         <w:t xml:space="preserve"> explicitly modeled, included things like building rebates.</w:t>
       </w:r>
@@ -466,8 +490,16 @@
     <w:p>
       <w:pPr>
         <w:pStyle w:val="Heading2"/>
-      </w:pPr>
-      <w:r>
+        <w:rPr>
+          <w:sz w:val="21"/>
+          <w:szCs w:val="21"/>
+        </w:rPr>
+      </w:pPr>
+      <w:r>
+        <w:rPr>
+          <w:sz w:val="21"/>
+          <w:szCs w:val="21"/>
+        </w:rPr>
         <w:t>Electricity</w:t>
       </w:r>
     </w:p>
@@ -480,23 +512,23 @@
         </w:numPr>
         <w:rPr>
           <w:rFonts w:asciiTheme="majorHAnsi" w:hAnsiTheme="majorHAnsi" w:cstheme="majorHAnsi"/>
-          <w:sz w:val="20"/>
-          <w:szCs w:val="20"/>
-        </w:rPr>
-      </w:pPr>
-      <w:r>
-        <w:rPr>
-          <w:rFonts w:asciiTheme="majorHAnsi" w:hAnsiTheme="majorHAnsi" w:cstheme="majorHAnsi"/>
-          <w:sz w:val="20"/>
-          <w:szCs w:val="20"/>
+          <w:sz w:val="21"/>
+          <w:szCs w:val="21"/>
+        </w:rPr>
+      </w:pPr>
+      <w:r>
+        <w:rPr>
+          <w:rFonts w:asciiTheme="majorHAnsi" w:hAnsiTheme="majorHAnsi" w:cstheme="majorHAnsi"/>
+          <w:sz w:val="21"/>
+          <w:szCs w:val="21"/>
         </w:rPr>
         <w:t xml:space="preserve">Renewable portfolio standard: </w:t>
       </w:r>
       <w:r>
         <w:rPr>
           <w:rFonts w:asciiTheme="majorHAnsi" w:hAnsiTheme="majorHAnsi" w:cstheme="majorHAnsi"/>
-          <w:sz w:val="20"/>
-          <w:szCs w:val="20"/>
+          <w:sz w:val="21"/>
+          <w:szCs w:val="21"/>
         </w:rPr>
         <w:t xml:space="preserve">Minnesota’s </w:t>
       </w:r>
@@ -505,8 +537,8 @@
           <w:rPr>
             <w:rStyle w:val="Hyperlink"/>
             <w:rFonts w:asciiTheme="majorHAnsi" w:hAnsiTheme="majorHAnsi" w:cstheme="majorHAnsi"/>
-            <w:sz w:val="20"/>
-            <w:szCs w:val="20"/>
+            <w:sz w:val="21"/>
+            <w:szCs w:val="21"/>
           </w:rPr>
           <w:t>Renewables Portfolio Standard</w:t>
         </w:r>
@@ -514,8 +546,8 @@
       <w:r>
         <w:rPr>
           <w:rFonts w:asciiTheme="majorHAnsi" w:hAnsiTheme="majorHAnsi" w:cstheme="majorHAnsi"/>
-          <w:sz w:val="20"/>
-          <w:szCs w:val="20"/>
+          <w:sz w:val="21"/>
+          <w:szCs w:val="21"/>
         </w:rPr>
         <w:t xml:space="preserve"> is included in the BAU case</w:t>
       </w:r>
@@ -529,84 +561,106 @@
         </w:numPr>
         <w:rPr>
           <w:rFonts w:asciiTheme="majorHAnsi" w:hAnsiTheme="majorHAnsi" w:cstheme="majorHAnsi"/>
-          <w:sz w:val="20"/>
-          <w:szCs w:val="20"/>
-        </w:rPr>
-      </w:pPr>
-      <w:r>
-        <w:rPr>
-          <w:rFonts w:asciiTheme="majorHAnsi" w:hAnsiTheme="majorHAnsi" w:cstheme="majorHAnsi"/>
-          <w:sz w:val="20"/>
-          <w:szCs w:val="20"/>
+          <w:sz w:val="21"/>
+          <w:szCs w:val="21"/>
+        </w:rPr>
+      </w:pPr>
+      <w:r>
+        <w:rPr>
+          <w:rFonts w:asciiTheme="majorHAnsi" w:hAnsiTheme="majorHAnsi" w:cstheme="majorHAnsi"/>
+          <w:sz w:val="21"/>
+          <w:szCs w:val="21"/>
         </w:rPr>
         <w:t>Assume existing nuclear power plants are retired at the time their current permits expire (</w:t>
       </w:r>
       <w:r>
         <w:rPr>
           <w:rFonts w:asciiTheme="majorHAnsi" w:hAnsiTheme="majorHAnsi" w:cstheme="majorHAnsi"/>
-          <w:sz w:val="20"/>
-          <w:szCs w:val="20"/>
+          <w:sz w:val="21"/>
+          <w:szCs w:val="21"/>
         </w:rPr>
         <w:t xml:space="preserve">Monticello </w:t>
       </w:r>
       <w:r>
         <w:rPr>
           <w:rFonts w:asciiTheme="majorHAnsi" w:hAnsiTheme="majorHAnsi" w:cstheme="majorHAnsi"/>
-          <w:sz w:val="20"/>
-          <w:szCs w:val="20"/>
+          <w:sz w:val="21"/>
+          <w:szCs w:val="21"/>
         </w:rPr>
         <w:t xml:space="preserve">2030 and </w:t>
       </w:r>
       <w:r>
         <w:rPr>
           <w:rFonts w:asciiTheme="majorHAnsi" w:hAnsiTheme="majorHAnsi" w:cstheme="majorHAnsi"/>
-          <w:sz w:val="20"/>
-          <w:szCs w:val="20"/>
+          <w:sz w:val="21"/>
+          <w:szCs w:val="21"/>
         </w:rPr>
         <w:t xml:space="preserve">Prairie Island </w:t>
       </w:r>
       <w:r>
         <w:rPr>
           <w:rFonts w:asciiTheme="majorHAnsi" w:hAnsiTheme="majorHAnsi" w:cstheme="majorHAnsi"/>
-          <w:sz w:val="20"/>
-          <w:szCs w:val="20"/>
+          <w:sz w:val="21"/>
+          <w:szCs w:val="21"/>
         </w:rPr>
         <w:t>2033/34)</w:t>
       </w:r>
     </w:p>
     <w:p>
       <w:pPr>
-        <w:pStyle w:val="Heading1"/>
-      </w:pPr>
-      <w:r>
-        <w:t xml:space="preserve">Policy Assumptions in the </w:t>
-      </w:r>
-      <w:r>
-        <w:t>Reference</w:t>
-      </w:r>
-      <w:r>
-        <w:t xml:space="preserve"> Case for the </w:t>
-      </w:r>
-      <w:r>
-        <w:t>Minnesota</w:t>
-      </w:r>
-      <w:r>
-        <w:t xml:space="preserve"> EPS</w:t>
+        <w:pStyle w:val="ListParagraph"/>
+        <w:numPr>
+          <w:ilvl w:val="0"/>
+          <w:numId w:val="5"/>
+        </w:numPr>
+        <w:rPr>
+          <w:rFonts w:asciiTheme="majorHAnsi" w:hAnsiTheme="majorHAnsi" w:cstheme="majorHAnsi"/>
+          <w:sz w:val="21"/>
+          <w:szCs w:val="21"/>
+        </w:rPr>
+      </w:pPr>
+      <w:r>
+        <w:rPr>
+          <w:rFonts w:asciiTheme="majorHAnsi" w:hAnsiTheme="majorHAnsi" w:cstheme="majorHAnsi"/>
+          <w:sz w:val="21"/>
+          <w:szCs w:val="21"/>
+        </w:rPr>
+        <w:t>To avoid double counting Sherco 3 retirements in the BAU and Reference policy case, we do not retire Sherco 3 in the BAU scenario</w:t>
       </w:r>
     </w:p>
     <w:p>
       <w:pPr>
+        <w:pStyle w:val="Heading1"/>
+      </w:pPr>
+      <w:r>
+        <w:t xml:space="preserve">Policy Assumptions in the </w:t>
+      </w:r>
+      <w:r>
+        <w:t>Reference</w:t>
+      </w:r>
+      <w:r>
+        <w:t xml:space="preserve"> Case for the </w:t>
+      </w:r>
+      <w:r>
+        <w:t>Minnesota</w:t>
+      </w:r>
+      <w:r>
+        <w:t xml:space="preserve"> EPS</w:t>
+      </w:r>
+    </w:p>
+    <w:p>
+      <w:pPr>
         <w:rPr>
           <w:rFonts w:asciiTheme="majorHAnsi" w:eastAsia="Times New Roman" w:hAnsiTheme="majorHAnsi" w:cstheme="majorHAnsi"/>
-          <w:sz w:val="20"/>
-          <w:szCs w:val="20"/>
+          <w:sz w:val="21"/>
+          <w:szCs w:val="21"/>
         </w:rPr>
       </w:pPr>
       <w:r>
         <w:rPr>
           <w:rFonts w:asciiTheme="majorHAnsi" w:eastAsia="Times New Roman" w:hAnsiTheme="majorHAnsi" w:cstheme="majorHAnsi"/>
-          <w:sz w:val="20"/>
-          <w:szCs w:val="20"/>
+          <w:sz w:val="21"/>
+          <w:szCs w:val="21"/>
         </w:rPr>
         <w:t xml:space="preserve">The </w:t>
       </w:r>
@@ -615,72 +669,62 @@
           <w:rFonts w:asciiTheme="majorHAnsi" w:eastAsia="Times New Roman" w:hAnsiTheme="majorHAnsi" w:cstheme="majorHAnsi"/>
           <w:b/>
           <w:bCs/>
-          <w:sz w:val="20"/>
-          <w:szCs w:val="20"/>
-        </w:rPr>
-        <w:t>Reference</w:t>
+          <w:sz w:val="21"/>
+          <w:szCs w:val="21"/>
+        </w:rPr>
+        <w:t xml:space="preserve">Reference </w:t>
       </w:r>
       <w:r>
         <w:rPr>
           <w:rFonts w:asciiTheme="majorHAnsi" w:eastAsia="Times New Roman" w:hAnsiTheme="majorHAnsi" w:cstheme="majorHAnsi"/>
+          <w:sz w:val="21"/>
+          <w:szCs w:val="21"/>
+        </w:rPr>
+        <w:t>policy scenario includes assumptions about energy efficiency and renewable energy in Xcel’s IRP</w:t>
+      </w:r>
+      <w:r>
+        <w:rPr>
+          <w:rFonts w:asciiTheme="majorHAnsi" w:eastAsia="Times New Roman" w:hAnsiTheme="majorHAnsi" w:cstheme="majorHAnsi"/>
+          <w:sz w:val="21"/>
+          <w:szCs w:val="21"/>
+        </w:rPr>
+        <w:t>.</w:t>
+      </w:r>
+    </w:p>
+    <w:p>
+      <w:pPr>
+        <w:pStyle w:val="Heading2"/>
+        <w:rPr>
+          <w:sz w:val="21"/>
+          <w:szCs w:val="21"/>
+        </w:rPr>
+      </w:pPr>
+      <w:r>
+        <w:rPr>
+          <w:sz w:val="21"/>
+          <w:szCs w:val="21"/>
+        </w:rPr>
+        <w:t xml:space="preserve">Xcel IRP </w:t>
+      </w:r>
+    </w:p>
+    <w:p>
+      <w:pPr>
+        <w:spacing w:after="0"/>
+        <w:rPr>
+          <w:rFonts w:asciiTheme="majorHAnsi" w:hAnsiTheme="majorHAnsi" w:cstheme="majorHAnsi"/>
           <w:b/>
           <w:bCs/>
-          <w:sz w:val="20"/>
-          <w:szCs w:val="20"/>
-        </w:rPr>
-        <w:t xml:space="preserve"> </w:t>
-      </w:r>
-      <w:r>
-        <w:rPr>
-          <w:rFonts w:asciiTheme="majorHAnsi" w:eastAsia="Times New Roman" w:hAnsiTheme="majorHAnsi" w:cstheme="majorHAnsi"/>
-          <w:sz w:val="20"/>
-          <w:szCs w:val="20"/>
-        </w:rPr>
-        <w:t>policy scenario includes assumptions about energy efficiency and renewable energy in Xcel’s IRP</w:t>
-      </w:r>
-      <w:r>
-        <w:rPr>
-          <w:rFonts w:asciiTheme="majorHAnsi" w:eastAsia="Times New Roman" w:hAnsiTheme="majorHAnsi" w:cstheme="majorHAnsi"/>
-          <w:sz w:val="20"/>
-          <w:szCs w:val="20"/>
-        </w:rPr>
-        <w:t>.</w:t>
-      </w:r>
-    </w:p>
-    <w:p>
-      <w:pPr>
-        <w:pStyle w:val="Heading2"/>
-        <w:rPr>
-          <w:sz w:val="22"/>
-          <w:szCs w:val="22"/>
-        </w:rPr>
-      </w:pPr>
-      <w:r>
-        <w:rPr>
-          <w:sz w:val="22"/>
-          <w:szCs w:val="22"/>
-        </w:rPr>
-        <w:t xml:space="preserve">Xcel IRP </w:t>
-      </w:r>
-    </w:p>
-    <w:p>
-      <w:pPr>
-        <w:spacing w:after="0"/>
+          <w:sz w:val="21"/>
+          <w:szCs w:val="21"/>
+        </w:rPr>
+      </w:pPr>
+      <w:r>
         <w:rPr>
           <w:rFonts w:asciiTheme="majorHAnsi" w:hAnsiTheme="majorHAnsi" w:cstheme="majorHAnsi"/>
           <w:b/>
           <w:bCs/>
-          <w:sz w:val="20"/>
-          <w:szCs w:val="20"/>
-        </w:rPr>
-      </w:pPr>
-      <w:r>
-        <w:rPr>
-          <w:rFonts w:asciiTheme="majorHAnsi" w:hAnsiTheme="majorHAnsi" w:cstheme="majorHAnsi"/>
-          <w:b/>
-          <w:bCs/>
-          <w:sz w:val="20"/>
-          <w:szCs w:val="20"/>
+          <w:sz w:val="21"/>
+          <w:szCs w:val="21"/>
         </w:rPr>
         <w:t xml:space="preserve">Electricity: </w:t>
       </w:r>
@@ -694,47 +738,47 @@
         <w:spacing w:after="0" w:line="240" w:lineRule="auto"/>
         <w:rPr>
           <w:rFonts w:asciiTheme="majorHAnsi" w:eastAsia="Times New Roman" w:hAnsiTheme="majorHAnsi" w:cstheme="majorHAnsi"/>
-          <w:sz w:val="20"/>
-          <w:szCs w:val="20"/>
+          <w:sz w:val="21"/>
+          <w:szCs w:val="21"/>
         </w:rPr>
       </w:pPr>
       <w:r>
         <w:rPr>
           <w:rFonts w:asciiTheme="majorHAnsi" w:eastAsia="Times New Roman" w:hAnsiTheme="majorHAnsi" w:cstheme="majorHAnsi"/>
-          <w:sz w:val="20"/>
-          <w:szCs w:val="20"/>
+          <w:sz w:val="21"/>
+          <w:szCs w:val="21"/>
         </w:rPr>
         <w:t>Assumes</w:t>
       </w:r>
       <w:r>
         <w:rPr>
           <w:rFonts w:asciiTheme="majorHAnsi" w:eastAsia="Times New Roman" w:hAnsiTheme="majorHAnsi" w:cstheme="majorHAnsi"/>
-          <w:sz w:val="20"/>
-          <w:szCs w:val="20"/>
+          <w:sz w:val="21"/>
+          <w:szCs w:val="21"/>
         </w:rPr>
         <w:t xml:space="preserve"> </w:t>
       </w:r>
       <w:r>
         <w:rPr>
           <w:rFonts w:asciiTheme="majorHAnsi" w:eastAsia="Times New Roman" w:hAnsiTheme="majorHAnsi" w:cstheme="majorHAnsi"/>
-          <w:sz w:val="20"/>
-          <w:szCs w:val="20"/>
+          <w:sz w:val="21"/>
+          <w:szCs w:val="21"/>
         </w:rPr>
         <w:t>nuclea</w:t>
       </w:r>
       <w:r>
         <w:rPr>
           <w:rFonts w:asciiTheme="majorHAnsi" w:eastAsia="Times New Roman" w:hAnsiTheme="majorHAnsi" w:cstheme="majorHAnsi"/>
-          <w:sz w:val="20"/>
-          <w:szCs w:val="20"/>
+          <w:sz w:val="21"/>
+          <w:szCs w:val="21"/>
         </w:rPr>
         <w:t>r power plants are extended additional 10 years</w:t>
       </w:r>
       <w:r>
         <w:rPr>
           <w:rFonts w:asciiTheme="majorHAnsi" w:eastAsia="Times New Roman" w:hAnsiTheme="majorHAnsi" w:cstheme="majorHAnsi"/>
-          <w:sz w:val="20"/>
-          <w:szCs w:val="20"/>
+          <w:sz w:val="21"/>
+          <w:szCs w:val="21"/>
         </w:rPr>
         <w:t>: Monticello unit operates through 2040, Prairie Island through 2033 (Unit 1) and 2034 (Unit 2)</w:t>
       </w:r>
@@ -748,37 +792,25 @@
         <w:spacing w:after="0" w:line="240" w:lineRule="auto"/>
         <w:rPr>
           <w:rFonts w:asciiTheme="majorHAnsi" w:eastAsia="Times New Roman" w:hAnsiTheme="majorHAnsi" w:cstheme="majorHAnsi"/>
-          <w:sz w:val="20"/>
-          <w:szCs w:val="20"/>
+          <w:sz w:val="21"/>
+          <w:szCs w:val="21"/>
         </w:rPr>
       </w:pPr>
       <w:r>
         <w:rPr>
           <w:rFonts w:asciiTheme="majorHAnsi" w:eastAsia="Times New Roman" w:hAnsiTheme="majorHAnsi" w:cstheme="majorHAnsi"/>
-          <w:sz w:val="20"/>
-          <w:szCs w:val="20"/>
+          <w:sz w:val="21"/>
+          <w:szCs w:val="21"/>
         </w:rPr>
         <w:t xml:space="preserve">Retire 2 coal units early: King in 2028, </w:t>
       </w:r>
-      <w:proofErr w:type="spellStart"/>
       <w:r>
         <w:rPr>
           <w:rFonts w:asciiTheme="majorHAnsi" w:eastAsia="Times New Roman" w:hAnsiTheme="majorHAnsi" w:cstheme="majorHAnsi"/>
-          <w:sz w:val="20"/>
-          <w:szCs w:val="20"/>
-          <w:highlight w:val="yellow"/>
-        </w:rPr>
-        <w:t>Sherco</w:t>
-      </w:r>
-      <w:proofErr w:type="spellEnd"/>
-      <w:r>
-        <w:rPr>
-          <w:rFonts w:asciiTheme="majorHAnsi" w:eastAsia="Times New Roman" w:hAnsiTheme="majorHAnsi" w:cstheme="majorHAnsi"/>
-          <w:sz w:val="20"/>
-          <w:szCs w:val="20"/>
-          <w:highlight w:val="yellow"/>
-        </w:rPr>
-        <w:t xml:space="preserve"> 3 in 2030</w:t>
+          <w:sz w:val="21"/>
+          <w:szCs w:val="21"/>
+        </w:rPr>
+        <w:t>Sherco 3 in 2030</w:t>
       </w:r>
     </w:p>
     <w:p>
@@ -790,31 +822,31 @@
         <w:spacing w:after="0" w:line="240" w:lineRule="auto"/>
         <w:rPr>
           <w:rFonts w:asciiTheme="majorHAnsi" w:eastAsia="Times New Roman" w:hAnsiTheme="majorHAnsi" w:cstheme="majorHAnsi"/>
-          <w:sz w:val="20"/>
-          <w:szCs w:val="20"/>
+          <w:sz w:val="21"/>
+          <w:szCs w:val="21"/>
         </w:rPr>
       </w:pPr>
       <w:r>
         <w:rPr>
           <w:rFonts w:asciiTheme="majorHAnsi" w:eastAsia="Times New Roman" w:hAnsiTheme="majorHAnsi" w:cstheme="majorHAnsi"/>
-          <w:sz w:val="20"/>
-          <w:szCs w:val="20"/>
+          <w:sz w:val="21"/>
+          <w:szCs w:val="21"/>
         </w:rPr>
         <w:t>We assume additional 1</w:t>
       </w:r>
       <w:r>
         <w:rPr>
           <w:rFonts w:asciiTheme="majorHAnsi" w:eastAsia="Times New Roman" w:hAnsiTheme="majorHAnsi" w:cstheme="majorHAnsi"/>
-          <w:sz w:val="20"/>
-          <w:szCs w:val="20"/>
+          <w:sz w:val="21"/>
+          <w:szCs w:val="21"/>
         </w:rPr>
         <w:t>5</w:t>
       </w:r>
       <w:r>
         <w:rPr>
           <w:rFonts w:asciiTheme="majorHAnsi" w:eastAsia="Times New Roman" w:hAnsiTheme="majorHAnsi" w:cstheme="majorHAnsi"/>
-          <w:sz w:val="20"/>
-          <w:szCs w:val="20"/>
+          <w:sz w:val="21"/>
+          <w:szCs w:val="21"/>
         </w:rPr>
         <w:t>00 MW of demand response by 2034 above the BAU case</w:t>
       </w:r>
@@ -828,15 +860,15 @@
         <w:spacing w:after="0" w:line="240" w:lineRule="auto"/>
         <w:rPr>
           <w:rFonts w:asciiTheme="majorHAnsi" w:eastAsia="Times New Roman" w:hAnsiTheme="majorHAnsi" w:cstheme="majorHAnsi"/>
-          <w:sz w:val="20"/>
-          <w:szCs w:val="20"/>
+          <w:sz w:val="21"/>
+          <w:szCs w:val="21"/>
         </w:rPr>
       </w:pPr>
       <w:r>
         <w:rPr>
           <w:rFonts w:asciiTheme="majorHAnsi" w:eastAsia="Times New Roman" w:hAnsiTheme="majorHAnsi" w:cstheme="majorHAnsi"/>
-          <w:sz w:val="20"/>
-          <w:szCs w:val="20"/>
+          <w:sz w:val="21"/>
+          <w:szCs w:val="21"/>
         </w:rPr>
         <w:t>Clean energy standard adds 1200 MW wind by 2034, 4000 MW of solar by 2034</w:t>
       </w:r>
@@ -846,6 +878,8 @@
         <w:spacing w:after="0"/>
         <w:rPr>
           <w:b/>
+          <w:sz w:val="21"/>
+          <w:szCs w:val="21"/>
         </w:rPr>
       </w:pPr>
       <w:r>
@@ -853,9 +887,10 @@
           <w:rFonts w:asciiTheme="majorHAnsi" w:hAnsiTheme="majorHAnsi" w:cstheme="majorHAnsi"/>
           <w:b/>
           <w:bCs/>
-          <w:sz w:val="20"/>
-          <w:szCs w:val="20"/>
-        </w:rPr>
+          <w:sz w:val="21"/>
+          <w:szCs w:val="21"/>
+        </w:rPr>
+        <w:lastRenderedPageBreak/>
         <w:t>Energy Efficiency</w:t>
       </w:r>
       <w:r>
@@ -863,8 +898,8 @@
           <w:rFonts w:asciiTheme="majorHAnsi" w:hAnsiTheme="majorHAnsi" w:cstheme="majorHAnsi"/>
           <w:b/>
           <w:bCs/>
-          <w:sz w:val="20"/>
-          <w:szCs w:val="20"/>
+          <w:sz w:val="21"/>
+          <w:szCs w:val="21"/>
         </w:rPr>
         <w:t>:</w:t>
       </w:r>
@@ -878,225 +913,261 @@
         </w:numPr>
         <w:rPr>
           <w:rFonts w:asciiTheme="majorHAnsi" w:hAnsiTheme="majorHAnsi" w:cstheme="majorHAnsi"/>
-          <w:sz w:val="20"/>
-          <w:szCs w:val="20"/>
-        </w:rPr>
-      </w:pPr>
-      <w:r>
-        <w:rPr>
-          <w:rFonts w:asciiTheme="majorHAnsi" w:hAnsiTheme="majorHAnsi" w:cstheme="majorHAnsi"/>
-          <w:sz w:val="20"/>
-          <w:szCs w:val="20"/>
-        </w:rPr>
-        <w:lastRenderedPageBreak/>
+          <w:sz w:val="21"/>
+          <w:szCs w:val="21"/>
+        </w:rPr>
+      </w:pPr>
+      <w:r>
+        <w:rPr>
+          <w:rFonts w:asciiTheme="majorHAnsi" w:hAnsiTheme="majorHAnsi" w:cstheme="majorHAnsi"/>
+          <w:sz w:val="21"/>
+          <w:szCs w:val="21"/>
+        </w:rPr>
         <w:t xml:space="preserve">Annual BTU electricity savings were calculated based on the energy efficiency improvement </w:t>
       </w:r>
       <w:r>
         <w:rPr>
           <w:rFonts w:asciiTheme="majorHAnsi" w:hAnsiTheme="majorHAnsi" w:cstheme="majorHAnsi"/>
-          <w:sz w:val="20"/>
-          <w:szCs w:val="20"/>
+          <w:sz w:val="21"/>
+          <w:szCs w:val="21"/>
         </w:rPr>
         <w:t>forecasted in Xcel’s IRP (about 2</w:t>
       </w:r>
       <w:r>
         <w:rPr>
           <w:rFonts w:asciiTheme="majorHAnsi" w:hAnsiTheme="majorHAnsi" w:cstheme="majorHAnsi"/>
-          <w:sz w:val="20"/>
-          <w:szCs w:val="20"/>
+          <w:sz w:val="21"/>
+          <w:szCs w:val="21"/>
         </w:rPr>
         <w:t>-2.5</w:t>
       </w:r>
       <w:r>
         <w:rPr>
           <w:rFonts w:asciiTheme="majorHAnsi" w:hAnsiTheme="majorHAnsi" w:cstheme="majorHAnsi"/>
-          <w:sz w:val="20"/>
-          <w:szCs w:val="20"/>
+          <w:sz w:val="21"/>
+          <w:szCs w:val="21"/>
         </w:rPr>
         <w:t>% per year through 2034)</w:t>
       </w:r>
       <w:r>
         <w:rPr>
           <w:rFonts w:asciiTheme="majorHAnsi" w:hAnsiTheme="majorHAnsi" w:cstheme="majorHAnsi"/>
-          <w:sz w:val="20"/>
-          <w:szCs w:val="20"/>
+          <w:sz w:val="21"/>
+          <w:szCs w:val="21"/>
         </w:rPr>
         <w:t>. The scenario meets these annual B</w:t>
       </w:r>
       <w:r>
         <w:rPr>
           <w:rFonts w:asciiTheme="majorHAnsi" w:hAnsiTheme="majorHAnsi" w:cstheme="majorHAnsi"/>
-          <w:sz w:val="20"/>
-          <w:szCs w:val="20"/>
+          <w:sz w:val="21"/>
+          <w:szCs w:val="21"/>
         </w:rPr>
         <w:t xml:space="preserve">TU targets through the building </w:t>
       </w:r>
       <w:r>
         <w:rPr>
           <w:rFonts w:asciiTheme="majorHAnsi" w:hAnsiTheme="majorHAnsi" w:cstheme="majorHAnsi"/>
-          <w:sz w:val="20"/>
-          <w:szCs w:val="20"/>
+          <w:sz w:val="21"/>
+          <w:szCs w:val="21"/>
         </w:rPr>
         <w:t xml:space="preserve">component </w:t>
       </w:r>
       <w:r>
         <w:rPr>
           <w:rFonts w:asciiTheme="majorHAnsi" w:hAnsiTheme="majorHAnsi" w:cstheme="majorHAnsi"/>
-          <w:sz w:val="20"/>
-          <w:szCs w:val="20"/>
+          <w:sz w:val="21"/>
+          <w:szCs w:val="21"/>
         </w:rPr>
         <w:t xml:space="preserve">and industrial </w:t>
       </w:r>
       <w:r>
         <w:rPr>
           <w:rFonts w:asciiTheme="majorHAnsi" w:hAnsiTheme="majorHAnsi" w:cstheme="majorHAnsi"/>
-          <w:sz w:val="20"/>
-          <w:szCs w:val="20"/>
+          <w:sz w:val="21"/>
+          <w:szCs w:val="21"/>
         </w:rPr>
         <w:t>efficiency and retrofit policy levers.</w:t>
       </w:r>
       <w:r>
         <w:rPr>
           <w:rFonts w:asciiTheme="majorHAnsi" w:hAnsiTheme="majorHAnsi" w:cstheme="majorHAnsi"/>
-          <w:sz w:val="20"/>
-          <w:szCs w:val="20"/>
+          <w:sz w:val="21"/>
+          <w:szCs w:val="21"/>
         </w:rPr>
         <w:t xml:space="preserve"> Efficiency savings are applied to the residential, commercial, and industrial sectors.</w:t>
       </w:r>
       <w:r>
         <w:rPr>
           <w:rFonts w:asciiTheme="majorHAnsi" w:hAnsiTheme="majorHAnsi" w:cstheme="majorHAnsi"/>
-          <w:sz w:val="20"/>
-          <w:szCs w:val="20"/>
+          <w:sz w:val="21"/>
+          <w:szCs w:val="21"/>
         </w:rPr>
         <w:t xml:space="preserve"> We assume efficiency requirements</w:t>
       </w:r>
       <w:r>
         <w:rPr>
           <w:rFonts w:asciiTheme="majorHAnsi" w:hAnsiTheme="majorHAnsi" w:cstheme="majorHAnsi"/>
-          <w:sz w:val="20"/>
-          <w:szCs w:val="20"/>
+          <w:sz w:val="21"/>
+          <w:szCs w:val="21"/>
         </w:rPr>
         <w:t xml:space="preserve"> are held constant</w:t>
       </w:r>
       <w:r>
         <w:rPr>
           <w:rFonts w:asciiTheme="majorHAnsi" w:hAnsiTheme="majorHAnsi" w:cstheme="majorHAnsi"/>
-          <w:sz w:val="20"/>
-          <w:szCs w:val="20"/>
+          <w:sz w:val="21"/>
+          <w:szCs w:val="21"/>
         </w:rPr>
         <w:t xml:space="preserve"> after 2034, at about 20% below BAU electricity consumption.</w:t>
       </w:r>
     </w:p>
     <w:p>
       <w:pPr>
-        <w:rPr>
-          <w:rFonts w:asciiTheme="majorHAnsi" w:hAnsiTheme="majorHAnsi" w:cstheme="majorHAnsi"/>
-          <w:sz w:val="20"/>
-          <w:szCs w:val="20"/>
-        </w:rPr>
-      </w:pPr>
-    </w:p>
-    <w:p>
-      <w:pPr>
-        <w:ind w:left="360"/>
-        <w:rPr>
-          <w:rFonts w:asciiTheme="majorHAnsi" w:hAnsiTheme="majorHAnsi" w:cstheme="majorHAnsi"/>
-          <w:sz w:val="20"/>
-          <w:szCs w:val="20"/>
-        </w:rPr>
-      </w:pPr>
-    </w:p>
-    <w:p>
-      <w:pPr>
-        <w:ind w:left="360"/>
-        <w:rPr>
-          <w:rFonts w:asciiTheme="majorHAnsi" w:hAnsiTheme="majorHAnsi" w:cstheme="majorHAnsi"/>
-          <w:sz w:val="20"/>
-          <w:szCs w:val="20"/>
-        </w:rPr>
-      </w:pPr>
-    </w:p>
-    <w:p>
-      <w:pPr>
-        <w:rPr>
-          <w:rFonts w:asciiTheme="majorHAnsi" w:hAnsiTheme="majorHAnsi" w:cstheme="majorHAnsi"/>
-          <w:sz w:val="20"/>
-          <w:szCs w:val="20"/>
-        </w:rPr>
-      </w:pPr>
-      <w:r>
-        <w:rPr>
-          <w:rFonts w:asciiTheme="majorHAnsi" w:hAnsiTheme="majorHAnsi" w:cstheme="majorHAnsi"/>
-          <w:sz w:val="20"/>
-          <w:szCs w:val="20"/>
-        </w:rPr>
-        <w:br w:type="page"/>
-      </w:r>
-    </w:p>
-    <w:p>
-      <w:pPr>
         <w:pStyle w:val="Heading1"/>
-      </w:pPr>
-      <w:r>
-        <w:lastRenderedPageBreak/>
+        <w:rPr>
+          <w:sz w:val="21"/>
+          <w:szCs w:val="21"/>
+        </w:rPr>
+      </w:pPr>
+      <w:r>
+        <w:rPr>
+          <w:sz w:val="21"/>
+          <w:szCs w:val="21"/>
+        </w:rPr>
         <w:t>Data Sources</w:t>
       </w:r>
       <w:r>
+        <w:rPr>
+          <w:sz w:val="21"/>
+          <w:szCs w:val="21"/>
+        </w:rPr>
         <w:tab/>
       </w:r>
       <w:r>
+        <w:rPr>
+          <w:sz w:val="21"/>
+          <w:szCs w:val="21"/>
+        </w:rPr>
         <w:tab/>
       </w:r>
       <w:r>
+        <w:rPr>
+          <w:sz w:val="21"/>
+          <w:szCs w:val="21"/>
+        </w:rPr>
         <w:tab/>
       </w:r>
       <w:r>
+        <w:rPr>
+          <w:sz w:val="21"/>
+          <w:szCs w:val="21"/>
+        </w:rPr>
         <w:tab/>
       </w:r>
       <w:r>
+        <w:rPr>
+          <w:sz w:val="21"/>
+          <w:szCs w:val="21"/>
+        </w:rPr>
         <w:tab/>
       </w:r>
       <w:r>
+        <w:rPr>
+          <w:sz w:val="21"/>
+          <w:szCs w:val="21"/>
+        </w:rPr>
         <w:tab/>
       </w:r>
       <w:r>
+        <w:rPr>
+          <w:sz w:val="21"/>
+          <w:szCs w:val="21"/>
+        </w:rPr>
         <w:tab/>
       </w:r>
       <w:r>
+        <w:rPr>
+          <w:sz w:val="21"/>
+          <w:szCs w:val="21"/>
+        </w:rPr>
         <w:tab/>
       </w:r>
       <w:r>
+        <w:rPr>
+          <w:sz w:val="21"/>
+          <w:szCs w:val="21"/>
+        </w:rPr>
         <w:tab/>
       </w:r>
       <w:r>
+        <w:rPr>
+          <w:sz w:val="21"/>
+          <w:szCs w:val="21"/>
+        </w:rPr>
         <w:tab/>
       </w:r>
       <w:r>
+        <w:rPr>
+          <w:sz w:val="21"/>
+          <w:szCs w:val="21"/>
+        </w:rPr>
         <w:tab/>
       </w:r>
       <w:r>
+        <w:rPr>
+          <w:sz w:val="21"/>
+          <w:szCs w:val="21"/>
+        </w:rPr>
         <w:tab/>
       </w:r>
       <w:r>
+        <w:rPr>
+          <w:sz w:val="21"/>
+          <w:szCs w:val="21"/>
+        </w:rPr>
         <w:tab/>
       </w:r>
       <w:r>
+        <w:rPr>
+          <w:sz w:val="21"/>
+          <w:szCs w:val="21"/>
+        </w:rPr>
         <w:tab/>
       </w:r>
       <w:r>
+        <w:rPr>
+          <w:sz w:val="21"/>
+          <w:szCs w:val="21"/>
+        </w:rPr>
         <w:tab/>
       </w:r>
       <w:r>
+        <w:rPr>
+          <w:sz w:val="21"/>
+          <w:szCs w:val="21"/>
+        </w:rPr>
         <w:tab/>
       </w:r>
       <w:r>
+        <w:rPr>
+          <w:sz w:val="21"/>
+          <w:szCs w:val="21"/>
+        </w:rPr>
         <w:tab/>
       </w:r>
       <w:r>
+        <w:rPr>
+          <w:sz w:val="21"/>
+          <w:szCs w:val="21"/>
+        </w:rPr>
         <w:tab/>
       </w:r>
       <w:r>
+        <w:rPr>
+          <w:sz w:val="21"/>
+          <w:szCs w:val="21"/>
+        </w:rPr>
         <w:tab/>
       </w:r>
     </w:p>
@@ -1112,15 +1183,16 @@
         <w:tblLook w:val="04A0" w:firstRow="1" w:lastRow="0" w:firstColumn="1" w:lastColumn="0" w:noHBand="0" w:noVBand="1"/>
       </w:tblPr>
       <w:tblGrid>
-        <w:gridCol w:w="1700"/>
+        <w:gridCol w:w="1761"/>
         <w:gridCol w:w="2455"/>
-        <w:gridCol w:w="2751"/>
+        <w:gridCol w:w="2690"/>
         <w:gridCol w:w="3723"/>
         <w:gridCol w:w="3761"/>
       </w:tblGrid>
       <w:tr>
         <w:trPr>
           <w:trHeight w:val="20"/>
+          <w:tblHeader/>
         </w:trPr>
         <w:tc>
           <w:tcPr>
@@ -1146,18 +1218,19 @@
               <w:spacing w:before="0" w:beforeAutospacing="0" w:after="0" w:afterAutospacing="0"/>
               <w:rPr>
                 <w:rFonts w:asciiTheme="majorHAnsi" w:hAnsiTheme="majorHAnsi" w:cstheme="majorHAnsi"/>
-                <w:sz w:val="20"/>
-                <w:szCs w:val="20"/>
+                <w:sz w:val="21"/>
+                <w:szCs w:val="21"/>
               </w:rPr>
             </w:pPr>
+            <w:bookmarkStart w:id="0" w:name="_Hlk55378906"/>
             <w:r>
               <w:rPr>
                 <w:rFonts w:asciiTheme="majorHAnsi" w:hAnsiTheme="majorHAnsi" w:cstheme="majorHAnsi"/>
                 <w:b/>
                 <w:bCs/>
                 <w:color w:val="000000"/>
-                <w:sz w:val="20"/>
-                <w:szCs w:val="20"/>
+                <w:sz w:val="21"/>
+                <w:szCs w:val="21"/>
               </w:rPr>
               <w:t>Sector</w:t>
             </w:r>
@@ -1187,8 +1260,8 @@
               <w:spacing w:before="0" w:beforeAutospacing="0" w:after="0" w:afterAutospacing="0"/>
               <w:rPr>
                 <w:rFonts w:asciiTheme="majorHAnsi" w:hAnsiTheme="majorHAnsi" w:cstheme="majorHAnsi"/>
-                <w:sz w:val="20"/>
-                <w:szCs w:val="20"/>
+                <w:sz w:val="21"/>
+                <w:szCs w:val="21"/>
               </w:rPr>
             </w:pPr>
             <w:r>
@@ -1197,8 +1270,8 @@
                 <w:b/>
                 <w:bCs/>
                 <w:color w:val="000000"/>
-                <w:sz w:val="20"/>
-                <w:szCs w:val="20"/>
+                <w:sz w:val="21"/>
+                <w:szCs w:val="21"/>
               </w:rPr>
               <w:t>Subsectors</w:t>
             </w:r>
@@ -1228,8 +1301,8 @@
               <w:spacing w:before="0" w:beforeAutospacing="0" w:after="0" w:afterAutospacing="0"/>
               <w:rPr>
                 <w:rFonts w:asciiTheme="majorHAnsi" w:hAnsiTheme="majorHAnsi" w:cstheme="majorHAnsi"/>
-                <w:sz w:val="20"/>
-                <w:szCs w:val="20"/>
+                <w:sz w:val="21"/>
+                <w:szCs w:val="21"/>
               </w:rPr>
             </w:pPr>
             <w:r>
@@ -1238,8 +1311,8 @@
                 <w:b/>
                 <w:bCs/>
                 <w:color w:val="000000"/>
-                <w:sz w:val="20"/>
-                <w:szCs w:val="20"/>
+                <w:sz w:val="21"/>
+                <w:szCs w:val="21"/>
               </w:rPr>
               <w:t>Source</w:t>
             </w:r>
@@ -1269,8 +1342,8 @@
               <w:spacing w:before="0" w:beforeAutospacing="0" w:after="0" w:afterAutospacing="0"/>
               <w:rPr>
                 <w:rFonts w:asciiTheme="majorHAnsi" w:hAnsiTheme="majorHAnsi" w:cstheme="majorHAnsi"/>
-                <w:sz w:val="20"/>
-                <w:szCs w:val="20"/>
+                <w:sz w:val="21"/>
+                <w:szCs w:val="21"/>
               </w:rPr>
             </w:pPr>
             <w:r>
@@ -1279,8 +1352,8 @@
                 <w:b/>
                 <w:bCs/>
                 <w:color w:val="000000"/>
-                <w:sz w:val="20"/>
-                <w:szCs w:val="20"/>
+                <w:sz w:val="21"/>
+                <w:szCs w:val="21"/>
               </w:rPr>
               <w:t>Methodology</w:t>
             </w:r>
@@ -1310,8 +1383,8 @@
               <w:spacing w:before="0" w:beforeAutospacing="0" w:after="0" w:afterAutospacing="0"/>
               <w:rPr>
                 <w:rFonts w:asciiTheme="majorHAnsi" w:hAnsiTheme="majorHAnsi" w:cstheme="majorHAnsi"/>
-                <w:sz w:val="20"/>
-                <w:szCs w:val="20"/>
+                <w:sz w:val="21"/>
+                <w:szCs w:val="21"/>
               </w:rPr>
             </w:pPr>
             <w:r>
@@ -1320,8 +1393,8 @@
                 <w:b/>
                 <w:bCs/>
                 <w:color w:val="000000"/>
-                <w:sz w:val="20"/>
-                <w:szCs w:val="20"/>
+                <w:sz w:val="21"/>
+                <w:szCs w:val="21"/>
               </w:rPr>
               <w:t>Benchmarking Sources for Comparisons</w:t>
             </w:r>
@@ -1355,16 +1428,16 @@
               <w:spacing w:before="0" w:beforeAutospacing="0" w:after="0" w:afterAutospacing="0"/>
               <w:rPr>
                 <w:rFonts w:asciiTheme="majorHAnsi" w:hAnsiTheme="majorHAnsi" w:cstheme="majorHAnsi"/>
-                <w:sz w:val="20"/>
-                <w:szCs w:val="20"/>
+                <w:sz w:val="21"/>
+                <w:szCs w:val="21"/>
               </w:rPr>
             </w:pPr>
             <w:r>
               <w:rPr>
                 <w:rFonts w:asciiTheme="majorHAnsi" w:hAnsiTheme="majorHAnsi" w:cstheme="majorHAnsi"/>
                 <w:color w:val="000000"/>
-                <w:sz w:val="20"/>
-                <w:szCs w:val="20"/>
+                <w:sz w:val="21"/>
+                <w:szCs w:val="21"/>
               </w:rPr>
               <w:t>ELECTRICITY</w:t>
             </w:r>
@@ -1393,16 +1466,16 @@
               <w:spacing w:before="0" w:beforeAutospacing="0" w:after="0" w:afterAutospacing="0"/>
               <w:rPr>
                 <w:rFonts w:asciiTheme="majorHAnsi" w:hAnsiTheme="majorHAnsi" w:cstheme="majorHAnsi"/>
-                <w:sz w:val="20"/>
-                <w:szCs w:val="20"/>
+                <w:sz w:val="21"/>
+                <w:szCs w:val="21"/>
               </w:rPr>
             </w:pPr>
             <w:r>
               <w:rPr>
                 <w:rFonts w:asciiTheme="majorHAnsi" w:hAnsiTheme="majorHAnsi" w:cstheme="majorHAnsi"/>
                 <w:color w:val="000000"/>
-                <w:sz w:val="20"/>
-                <w:szCs w:val="20"/>
+                <w:sz w:val="21"/>
+                <w:szCs w:val="21"/>
               </w:rPr>
               <w:t>In-state capacity and generation; out of state imports</w:t>
             </w:r>
@@ -1431,16 +1504,16 @@
               <w:spacing w:before="0" w:beforeAutospacing="0" w:after="0" w:afterAutospacing="0"/>
               <w:rPr>
                 <w:rFonts w:asciiTheme="majorHAnsi" w:hAnsiTheme="majorHAnsi" w:cstheme="majorHAnsi"/>
-                <w:sz w:val="20"/>
-                <w:szCs w:val="20"/>
+                <w:sz w:val="21"/>
+                <w:szCs w:val="21"/>
               </w:rPr>
             </w:pPr>
             <w:r>
               <w:rPr>
                 <w:rFonts w:asciiTheme="majorHAnsi" w:hAnsiTheme="majorHAnsi" w:cstheme="majorHAnsi"/>
                 <w:color w:val="000000"/>
-                <w:sz w:val="20"/>
-                <w:szCs w:val="20"/>
+                <w:sz w:val="21"/>
+                <w:szCs w:val="21"/>
               </w:rPr>
               <w:t xml:space="preserve">For capacity and generation: EIA’s </w:t>
             </w:r>
@@ -1450,8 +1523,8 @@
                   <w:rStyle w:val="Hyperlink"/>
                   <w:rFonts w:asciiTheme="majorHAnsi" w:hAnsiTheme="majorHAnsi" w:cstheme="majorHAnsi"/>
                   <w:color w:val="1155CC"/>
-                  <w:sz w:val="20"/>
-                  <w:szCs w:val="20"/>
+                  <w:sz w:val="21"/>
+                  <w:szCs w:val="21"/>
                 </w:rPr>
                 <w:t>Form 923</w:t>
               </w:r>
@@ -1460,8 +1533,8 @@
               <w:rPr>
                 <w:rFonts w:asciiTheme="majorHAnsi" w:hAnsiTheme="majorHAnsi" w:cstheme="majorHAnsi"/>
                 <w:color w:val="000000"/>
-                <w:sz w:val="20"/>
-                <w:szCs w:val="20"/>
+                <w:sz w:val="21"/>
+                <w:szCs w:val="21"/>
               </w:rPr>
               <w:t xml:space="preserve"> and EIA’s </w:t>
             </w:r>
@@ -1471,8 +1544,8 @@
                   <w:rStyle w:val="Hyperlink"/>
                   <w:rFonts w:asciiTheme="majorHAnsi" w:hAnsiTheme="majorHAnsi" w:cstheme="majorHAnsi"/>
                   <w:color w:val="1155CC"/>
-                  <w:sz w:val="20"/>
-                  <w:szCs w:val="20"/>
+                  <w:sz w:val="21"/>
+                  <w:szCs w:val="21"/>
                 </w:rPr>
                 <w:t>Form 860</w:t>
               </w:r>
@@ -1483,8 +1556,8 @@
               <w:spacing w:after="0"/>
               <w:rPr>
                 <w:rFonts w:asciiTheme="majorHAnsi" w:hAnsiTheme="majorHAnsi" w:cstheme="majorHAnsi"/>
-                <w:sz w:val="20"/>
-                <w:szCs w:val="20"/>
+                <w:sz w:val="21"/>
+                <w:szCs w:val="21"/>
               </w:rPr>
             </w:pPr>
           </w:p>
@@ -1494,16 +1567,16 @@
               <w:spacing w:before="0" w:beforeAutospacing="0" w:after="0" w:afterAutospacing="0"/>
               <w:rPr>
                 <w:rFonts w:asciiTheme="majorHAnsi" w:hAnsiTheme="majorHAnsi" w:cstheme="majorHAnsi"/>
-                <w:sz w:val="20"/>
-                <w:szCs w:val="20"/>
+                <w:sz w:val="21"/>
+                <w:szCs w:val="21"/>
               </w:rPr>
             </w:pPr>
             <w:r>
               <w:rPr>
                 <w:rFonts w:asciiTheme="majorHAnsi" w:hAnsiTheme="majorHAnsi" w:cstheme="majorHAnsi"/>
                 <w:color w:val="000000"/>
-                <w:sz w:val="20"/>
-                <w:szCs w:val="20"/>
+                <w:sz w:val="21"/>
+                <w:szCs w:val="21"/>
               </w:rPr>
               <w:t xml:space="preserve">For imports/exports: EIA’s State Electricity Profiles </w:t>
             </w:r>
@@ -1513,8 +1586,8 @@
                   <w:rStyle w:val="Hyperlink"/>
                   <w:rFonts w:asciiTheme="majorHAnsi" w:hAnsiTheme="majorHAnsi" w:cstheme="majorHAnsi"/>
                   <w:color w:val="1155CC"/>
-                  <w:sz w:val="20"/>
-                  <w:szCs w:val="20"/>
+                  <w:sz w:val="21"/>
+                  <w:szCs w:val="21"/>
                 </w:rPr>
                 <w:t>Table 10. </w:t>
               </w:r>
@@ -1525,8 +1598,8 @@
               <w:spacing w:after="0"/>
               <w:rPr>
                 <w:rFonts w:asciiTheme="majorHAnsi" w:hAnsiTheme="majorHAnsi" w:cstheme="majorHAnsi"/>
-                <w:sz w:val="20"/>
-                <w:szCs w:val="20"/>
+                <w:sz w:val="21"/>
+                <w:szCs w:val="21"/>
               </w:rPr>
             </w:pPr>
           </w:p>
@@ -1554,16 +1627,16 @@
               <w:spacing w:before="0" w:beforeAutospacing="0" w:after="0" w:afterAutospacing="0"/>
               <w:rPr>
                 <w:rFonts w:asciiTheme="majorHAnsi" w:hAnsiTheme="majorHAnsi" w:cstheme="majorHAnsi"/>
-                <w:sz w:val="20"/>
-                <w:szCs w:val="20"/>
+                <w:sz w:val="21"/>
+                <w:szCs w:val="21"/>
               </w:rPr>
             </w:pPr>
             <w:r>
               <w:rPr>
                 <w:rFonts w:asciiTheme="majorHAnsi" w:hAnsiTheme="majorHAnsi" w:cstheme="majorHAnsi"/>
                 <w:color w:val="000000"/>
-                <w:sz w:val="20"/>
-                <w:szCs w:val="20"/>
+                <w:sz w:val="21"/>
+                <w:szCs w:val="21"/>
               </w:rPr>
               <w:t>No scaling needed. Added all utility-owned generation and capacity in-state. </w:t>
             </w:r>
@@ -1592,8 +1665,8 @@
               <w:spacing w:before="0" w:beforeAutospacing="0" w:after="0" w:afterAutospacing="0"/>
               <w:rPr>
                 <w:rFonts w:asciiTheme="majorHAnsi" w:hAnsiTheme="majorHAnsi" w:cstheme="majorHAnsi"/>
-                <w:sz w:val="20"/>
-                <w:szCs w:val="20"/>
+                <w:sz w:val="21"/>
+                <w:szCs w:val="21"/>
               </w:rPr>
             </w:pPr>
             <w:r>
@@ -1602,8 +1675,8 @@
                 <w:b/>
                 <w:bCs/>
                 <w:color w:val="000000"/>
-                <w:sz w:val="20"/>
-                <w:szCs w:val="20"/>
+                <w:sz w:val="21"/>
+                <w:szCs w:val="21"/>
               </w:rPr>
               <w:t xml:space="preserve">Emissions - </w:t>
             </w:r>
@@ -1611,8 +1684,8 @@
               <w:rPr>
                 <w:rFonts w:asciiTheme="majorHAnsi" w:hAnsiTheme="majorHAnsi" w:cstheme="majorHAnsi"/>
                 <w:color w:val="000000"/>
-                <w:sz w:val="20"/>
-                <w:szCs w:val="20"/>
+                <w:sz w:val="21"/>
+                <w:szCs w:val="21"/>
               </w:rPr>
               <w:t>EPA “</w:t>
             </w:r>
@@ -1622,8 +1695,8 @@
                   <w:rStyle w:val="Hyperlink"/>
                   <w:rFonts w:asciiTheme="majorHAnsi" w:hAnsiTheme="majorHAnsi" w:cstheme="majorHAnsi"/>
                   <w:color w:val="1155CC"/>
-                  <w:sz w:val="20"/>
-                  <w:szCs w:val="20"/>
+                  <w:sz w:val="21"/>
+                  <w:szCs w:val="21"/>
                 </w:rPr>
                 <w:t>State CO2 Emissions from Fossil Fuel Combustion, 1990-2017</w:t>
               </w:r>
@@ -1632,8 +1705,8 @@
               <w:rPr>
                 <w:rFonts w:asciiTheme="majorHAnsi" w:hAnsiTheme="majorHAnsi" w:cstheme="majorHAnsi"/>
                 <w:color w:val="000000"/>
-                <w:sz w:val="20"/>
-                <w:szCs w:val="20"/>
+                <w:sz w:val="21"/>
+                <w:szCs w:val="21"/>
               </w:rPr>
               <w:t>” &amp;</w:t>
             </w:r>
@@ -1644,16 +1717,16 @@
               <w:spacing w:before="0" w:beforeAutospacing="0" w:after="0" w:afterAutospacing="0"/>
               <w:rPr>
                 <w:rFonts w:asciiTheme="majorHAnsi" w:hAnsiTheme="majorHAnsi" w:cstheme="majorHAnsi"/>
-                <w:sz w:val="20"/>
-                <w:szCs w:val="20"/>
+                <w:sz w:val="21"/>
+                <w:szCs w:val="21"/>
               </w:rPr>
             </w:pPr>
             <w:r>
               <w:rPr>
                 <w:rFonts w:asciiTheme="majorHAnsi" w:hAnsiTheme="majorHAnsi" w:cstheme="majorHAnsi"/>
                 <w:color w:val="000000"/>
-                <w:sz w:val="20"/>
-                <w:szCs w:val="20"/>
+                <w:sz w:val="21"/>
+                <w:szCs w:val="21"/>
               </w:rPr>
               <w:t>AEO “</w:t>
             </w:r>
@@ -1663,8 +1736,8 @@
                   <w:rStyle w:val="Hyperlink"/>
                   <w:rFonts w:asciiTheme="majorHAnsi" w:hAnsiTheme="majorHAnsi" w:cstheme="majorHAnsi"/>
                   <w:color w:val="1155CC"/>
-                  <w:sz w:val="20"/>
-                  <w:szCs w:val="20"/>
+                  <w:sz w:val="21"/>
+                  <w:szCs w:val="21"/>
                 </w:rPr>
                 <w:t>State CO2 Emissions from Fossil Fuel Combustion</w:t>
               </w:r>
@@ -1673,8 +1746,8 @@
               <w:rPr>
                 <w:rFonts w:asciiTheme="majorHAnsi" w:hAnsiTheme="majorHAnsi" w:cstheme="majorHAnsi"/>
                 <w:color w:val="000000"/>
-                <w:sz w:val="20"/>
-                <w:szCs w:val="20"/>
+                <w:sz w:val="21"/>
+                <w:szCs w:val="21"/>
               </w:rPr>
               <w:t>” &amp; Minnesota’s GHG Inventory</w:t>
             </w:r>
@@ -1708,16 +1781,16 @@
               <w:spacing w:before="0" w:beforeAutospacing="0" w:after="0" w:afterAutospacing="0"/>
               <w:rPr>
                 <w:rFonts w:asciiTheme="majorHAnsi" w:hAnsiTheme="majorHAnsi" w:cstheme="majorHAnsi"/>
-                <w:sz w:val="20"/>
-                <w:szCs w:val="20"/>
+                <w:sz w:val="21"/>
+                <w:szCs w:val="21"/>
               </w:rPr>
             </w:pPr>
             <w:r>
               <w:rPr>
                 <w:rFonts w:asciiTheme="majorHAnsi" w:hAnsiTheme="majorHAnsi" w:cstheme="majorHAnsi"/>
                 <w:color w:val="000000"/>
-                <w:sz w:val="20"/>
-                <w:szCs w:val="20"/>
+                <w:sz w:val="21"/>
+                <w:szCs w:val="21"/>
               </w:rPr>
               <w:t>BUILDING ENERGY USE</w:t>
             </w:r>
@@ -1746,16 +1819,16 @@
               <w:spacing w:before="0" w:beforeAutospacing="0" w:after="0" w:afterAutospacing="0"/>
               <w:rPr>
                 <w:rFonts w:asciiTheme="majorHAnsi" w:hAnsiTheme="majorHAnsi" w:cstheme="majorHAnsi"/>
-                <w:sz w:val="20"/>
-                <w:szCs w:val="20"/>
+                <w:sz w:val="21"/>
+                <w:szCs w:val="21"/>
               </w:rPr>
             </w:pPr>
             <w:r>
               <w:rPr>
                 <w:rFonts w:asciiTheme="majorHAnsi" w:hAnsiTheme="majorHAnsi" w:cstheme="majorHAnsi"/>
                 <w:color w:val="000000"/>
-                <w:sz w:val="20"/>
-                <w:szCs w:val="20"/>
+                <w:sz w:val="21"/>
+                <w:szCs w:val="21"/>
               </w:rPr>
               <w:t>All energy use, all building components, residential and commercial buildings</w:t>
             </w:r>
@@ -1784,8 +1857,8 @@
               <w:spacing w:before="0" w:beforeAutospacing="0" w:after="0" w:afterAutospacing="0"/>
               <w:rPr>
                 <w:rFonts w:asciiTheme="majorHAnsi" w:hAnsiTheme="majorHAnsi" w:cstheme="majorHAnsi"/>
-                <w:sz w:val="20"/>
-                <w:szCs w:val="20"/>
+                <w:sz w:val="21"/>
+                <w:szCs w:val="21"/>
               </w:rPr>
             </w:pPr>
             <w:hyperlink r:id="rId14" w:history="1">
@@ -1794,8 +1867,8 @@
                   <w:rStyle w:val="Hyperlink"/>
                   <w:rFonts w:asciiTheme="majorHAnsi" w:hAnsiTheme="majorHAnsi" w:cstheme="majorHAnsi"/>
                   <w:color w:val="1155CC"/>
-                  <w:sz w:val="20"/>
-                  <w:szCs w:val="20"/>
+                  <w:sz w:val="21"/>
+                  <w:szCs w:val="21"/>
                 </w:rPr>
                 <w:t>NREL Electrification Futures Study - Reference Scenario</w:t>
               </w:r>
@@ -1825,16 +1898,16 @@
               <w:spacing w:before="0" w:beforeAutospacing="0" w:after="0" w:afterAutospacing="0"/>
               <w:rPr>
                 <w:rFonts w:asciiTheme="majorHAnsi" w:hAnsiTheme="majorHAnsi" w:cstheme="majorHAnsi"/>
-                <w:sz w:val="20"/>
-                <w:szCs w:val="20"/>
+                <w:sz w:val="21"/>
+                <w:szCs w:val="21"/>
               </w:rPr>
             </w:pPr>
             <w:r>
               <w:rPr>
                 <w:rFonts w:asciiTheme="majorHAnsi" w:hAnsiTheme="majorHAnsi" w:cstheme="majorHAnsi"/>
                 <w:color w:val="000000"/>
-                <w:sz w:val="20"/>
-                <w:szCs w:val="20"/>
+                <w:sz w:val="21"/>
+                <w:szCs w:val="21"/>
               </w:rPr>
               <w:t>No scaling needed. NREL reports total energy use by fuel type and demand technology in MN for each year 2017-2050.</w:t>
             </w:r>
@@ -1863,8 +1936,8 @@
               <w:spacing w:before="0" w:beforeAutospacing="0" w:after="0" w:afterAutospacing="0"/>
               <w:rPr>
                 <w:rFonts w:asciiTheme="majorHAnsi" w:hAnsiTheme="majorHAnsi" w:cstheme="majorHAnsi"/>
-                <w:sz w:val="20"/>
-                <w:szCs w:val="20"/>
+                <w:sz w:val="21"/>
+                <w:szCs w:val="21"/>
               </w:rPr>
             </w:pPr>
             <w:r>
@@ -1873,8 +1946,8 @@
                 <w:b/>
                 <w:bCs/>
                 <w:color w:val="000000"/>
-                <w:sz w:val="20"/>
-                <w:szCs w:val="20"/>
+                <w:sz w:val="21"/>
+                <w:szCs w:val="21"/>
               </w:rPr>
               <w:t xml:space="preserve">Energy Use - </w:t>
             </w:r>
@@ -1882,8 +1955,8 @@
               <w:rPr>
                 <w:rFonts w:asciiTheme="majorHAnsi" w:hAnsiTheme="majorHAnsi" w:cstheme="majorHAnsi"/>
                 <w:color w:val="000000"/>
-                <w:sz w:val="20"/>
-                <w:szCs w:val="20"/>
+                <w:sz w:val="21"/>
+                <w:szCs w:val="21"/>
               </w:rPr>
               <w:t>EIA’s “</w:t>
             </w:r>
@@ -1893,8 +1966,8 @@
                   <w:rStyle w:val="Hyperlink"/>
                   <w:rFonts w:asciiTheme="majorHAnsi" w:hAnsiTheme="majorHAnsi" w:cstheme="majorHAnsi"/>
                   <w:color w:val="1155CC"/>
-                  <w:sz w:val="20"/>
-                  <w:szCs w:val="20"/>
+                  <w:sz w:val="21"/>
+                  <w:szCs w:val="21"/>
                 </w:rPr>
                 <w:t>State Energy Data Systems</w:t>
               </w:r>
@@ -1903,8 +1976,8 @@
               <w:rPr>
                 <w:rFonts w:asciiTheme="majorHAnsi" w:hAnsiTheme="majorHAnsi" w:cstheme="majorHAnsi"/>
                 <w:color w:val="000000"/>
-                <w:sz w:val="20"/>
-                <w:szCs w:val="20"/>
+                <w:sz w:val="21"/>
+                <w:szCs w:val="21"/>
               </w:rPr>
               <w:t>” 2018</w:t>
             </w:r>
@@ -1915,8 +1988,8 @@
               <w:spacing w:before="0" w:beforeAutospacing="0" w:after="0" w:afterAutospacing="0"/>
               <w:rPr>
                 <w:rFonts w:asciiTheme="majorHAnsi" w:hAnsiTheme="majorHAnsi" w:cstheme="majorHAnsi"/>
-                <w:sz w:val="20"/>
-                <w:szCs w:val="20"/>
+                <w:sz w:val="21"/>
+                <w:szCs w:val="21"/>
               </w:rPr>
             </w:pPr>
             <w:r>
@@ -1925,8 +1998,8 @@
                 <w:b/>
                 <w:bCs/>
                 <w:color w:val="000000"/>
-                <w:sz w:val="20"/>
-                <w:szCs w:val="20"/>
+                <w:sz w:val="21"/>
+                <w:szCs w:val="21"/>
               </w:rPr>
               <w:t xml:space="preserve">CO2 Emissions - </w:t>
             </w:r>
@@ -1934,8 +2007,8 @@
               <w:rPr>
                 <w:rFonts w:asciiTheme="majorHAnsi" w:hAnsiTheme="majorHAnsi" w:cstheme="majorHAnsi"/>
                 <w:color w:val="000000"/>
-                <w:sz w:val="20"/>
-                <w:szCs w:val="20"/>
+                <w:sz w:val="21"/>
+                <w:szCs w:val="21"/>
               </w:rPr>
               <w:t>AEO “</w:t>
             </w:r>
@@ -1945,8 +2018,8 @@
                   <w:rStyle w:val="Hyperlink"/>
                   <w:rFonts w:asciiTheme="majorHAnsi" w:hAnsiTheme="majorHAnsi" w:cstheme="majorHAnsi"/>
                   <w:color w:val="1155CC"/>
-                  <w:sz w:val="20"/>
-                  <w:szCs w:val="20"/>
+                  <w:sz w:val="21"/>
+                  <w:szCs w:val="21"/>
                 </w:rPr>
                 <w:t>State CO2 Emissions from Fossil Fuel Combustion</w:t>
               </w:r>
@@ -1955,8 +2028,8 @@
               <w:rPr>
                 <w:rFonts w:asciiTheme="majorHAnsi" w:hAnsiTheme="majorHAnsi" w:cstheme="majorHAnsi"/>
                 <w:color w:val="000000"/>
-                <w:sz w:val="20"/>
-                <w:szCs w:val="20"/>
+                <w:sz w:val="21"/>
+                <w:szCs w:val="21"/>
               </w:rPr>
               <w:t>” &amp; Minnesota’s GHG Inventory</w:t>
             </w:r>
@@ -1990,16 +2063,16 @@
               <w:spacing w:before="0" w:beforeAutospacing="0" w:after="0" w:afterAutospacing="0"/>
               <w:rPr>
                 <w:rFonts w:asciiTheme="majorHAnsi" w:hAnsiTheme="majorHAnsi" w:cstheme="majorHAnsi"/>
-                <w:sz w:val="20"/>
-                <w:szCs w:val="20"/>
+                <w:sz w:val="21"/>
+                <w:szCs w:val="21"/>
               </w:rPr>
             </w:pPr>
             <w:r>
               <w:rPr>
                 <w:rFonts w:asciiTheme="majorHAnsi" w:hAnsiTheme="majorHAnsi" w:cstheme="majorHAnsi"/>
                 <w:color w:val="000000"/>
-                <w:sz w:val="20"/>
-                <w:szCs w:val="20"/>
+                <w:sz w:val="21"/>
+                <w:szCs w:val="21"/>
               </w:rPr>
               <w:t>INDUSTRIAL ENERGY USE</w:t>
             </w:r>
@@ -2028,16 +2101,16 @@
               <w:spacing w:before="0" w:beforeAutospacing="0" w:after="0" w:afterAutospacing="0"/>
               <w:rPr>
                 <w:rFonts w:asciiTheme="majorHAnsi" w:hAnsiTheme="majorHAnsi" w:cstheme="majorHAnsi"/>
-                <w:sz w:val="20"/>
-                <w:szCs w:val="20"/>
+                <w:sz w:val="21"/>
+                <w:szCs w:val="21"/>
               </w:rPr>
             </w:pPr>
             <w:r>
               <w:rPr>
                 <w:rFonts w:asciiTheme="majorHAnsi" w:hAnsiTheme="majorHAnsi" w:cstheme="majorHAnsi"/>
                 <w:color w:val="000000"/>
-                <w:sz w:val="20"/>
-                <w:szCs w:val="20"/>
+                <w:sz w:val="21"/>
+                <w:szCs w:val="21"/>
               </w:rPr>
               <w:t>All fuel use for industrial sector</w:t>
             </w:r>
@@ -2066,8 +2139,8 @@
               <w:spacing w:before="0" w:beforeAutospacing="0" w:after="0" w:afterAutospacing="0"/>
               <w:rPr>
                 <w:rFonts w:asciiTheme="majorHAnsi" w:hAnsiTheme="majorHAnsi" w:cstheme="majorHAnsi"/>
-                <w:sz w:val="20"/>
-                <w:szCs w:val="20"/>
+                <w:sz w:val="21"/>
+                <w:szCs w:val="21"/>
               </w:rPr>
             </w:pPr>
             <w:hyperlink r:id="rId17" w:history="1">
@@ -2076,8 +2149,8 @@
                   <w:rStyle w:val="Hyperlink"/>
                   <w:rFonts w:asciiTheme="majorHAnsi" w:hAnsiTheme="majorHAnsi" w:cstheme="majorHAnsi"/>
                   <w:color w:val="1155CC"/>
-                  <w:sz w:val="20"/>
-                  <w:szCs w:val="20"/>
+                  <w:sz w:val="21"/>
+                  <w:szCs w:val="21"/>
                 </w:rPr>
                 <w:t>Energy Information Association’s Annual Energy Outlook tables on Industrial Energy Use</w:t>
               </w:r>
@@ -2086,8 +2159,8 @@
               <w:rPr>
                 <w:rFonts w:asciiTheme="majorHAnsi" w:hAnsiTheme="majorHAnsi" w:cstheme="majorHAnsi"/>
                 <w:color w:val="000000"/>
-                <w:sz w:val="20"/>
-                <w:szCs w:val="20"/>
+                <w:sz w:val="21"/>
+                <w:szCs w:val="21"/>
               </w:rPr>
               <w:t xml:space="preserve"> &amp;</w:t>
             </w:r>
@@ -2098,16 +2171,16 @@
               <w:spacing w:before="0" w:beforeAutospacing="0" w:after="0" w:afterAutospacing="0"/>
               <w:rPr>
                 <w:rFonts w:asciiTheme="majorHAnsi" w:hAnsiTheme="majorHAnsi" w:cstheme="majorHAnsi"/>
-                <w:sz w:val="20"/>
-                <w:szCs w:val="20"/>
+                <w:sz w:val="21"/>
+                <w:szCs w:val="21"/>
               </w:rPr>
             </w:pPr>
             <w:r>
               <w:rPr>
                 <w:rFonts w:asciiTheme="majorHAnsi" w:hAnsiTheme="majorHAnsi" w:cstheme="majorHAnsi"/>
                 <w:color w:val="000000"/>
-                <w:sz w:val="20"/>
-                <w:szCs w:val="20"/>
+                <w:sz w:val="21"/>
+                <w:szCs w:val="21"/>
               </w:rPr>
               <w:t>EIA’s “</w:t>
             </w:r>
@@ -2117,8 +2190,8 @@
                   <w:rStyle w:val="Hyperlink"/>
                   <w:rFonts w:asciiTheme="majorHAnsi" w:hAnsiTheme="majorHAnsi" w:cstheme="majorHAnsi"/>
                   <w:color w:val="1155CC"/>
-                  <w:sz w:val="20"/>
-                  <w:szCs w:val="20"/>
+                  <w:sz w:val="21"/>
+                  <w:szCs w:val="21"/>
                 </w:rPr>
                 <w:t>State Energy Data Systems</w:t>
               </w:r>
@@ -2127,8 +2200,8 @@
               <w:rPr>
                 <w:rFonts w:asciiTheme="majorHAnsi" w:hAnsiTheme="majorHAnsi" w:cstheme="majorHAnsi"/>
                 <w:color w:val="000000"/>
-                <w:sz w:val="20"/>
-                <w:szCs w:val="20"/>
+                <w:sz w:val="21"/>
+                <w:szCs w:val="21"/>
               </w:rPr>
               <w:t>”</w:t>
             </w:r>
@@ -2157,16 +2230,16 @@
               <w:spacing w:before="0" w:beforeAutospacing="0" w:after="0" w:afterAutospacing="0"/>
               <w:rPr>
                 <w:rFonts w:asciiTheme="majorHAnsi" w:hAnsiTheme="majorHAnsi" w:cstheme="majorHAnsi"/>
-                <w:sz w:val="20"/>
-                <w:szCs w:val="20"/>
+                <w:sz w:val="21"/>
+                <w:szCs w:val="21"/>
               </w:rPr>
             </w:pPr>
             <w:r>
               <w:rPr>
                 <w:rFonts w:asciiTheme="majorHAnsi" w:hAnsiTheme="majorHAnsi" w:cstheme="majorHAnsi"/>
                 <w:color w:val="000000"/>
-                <w:sz w:val="20"/>
-                <w:szCs w:val="20"/>
+                <w:sz w:val="21"/>
+                <w:szCs w:val="21"/>
               </w:rPr>
               <w:t>Scaled down by Census Data (</w:t>
             </w:r>
@@ -2176,8 +2249,8 @@
                   <w:rStyle w:val="Hyperlink"/>
                   <w:rFonts w:asciiTheme="majorHAnsi" w:hAnsiTheme="majorHAnsi" w:cstheme="majorHAnsi"/>
                   <w:color w:val="1155CC"/>
-                  <w:sz w:val="20"/>
-                  <w:szCs w:val="20"/>
+                  <w:sz w:val="21"/>
+                  <w:szCs w:val="21"/>
                 </w:rPr>
                 <w:t>County Business Patterns</w:t>
               </w:r>
@@ -2186,8 +2259,8 @@
               <w:rPr>
                 <w:rFonts w:asciiTheme="majorHAnsi" w:hAnsiTheme="majorHAnsi" w:cstheme="majorHAnsi"/>
                 <w:color w:val="000000"/>
-                <w:sz w:val="20"/>
-                <w:szCs w:val="20"/>
+                <w:sz w:val="21"/>
+                <w:szCs w:val="21"/>
               </w:rPr>
               <w:t>) employment by industrial subsector and state compared to national employment by industrial sector</w:t>
             </w:r>
@@ -2216,8 +2289,8 @@
               <w:spacing w:before="0" w:beforeAutospacing="0" w:after="0" w:afterAutospacing="0"/>
               <w:rPr>
                 <w:rFonts w:asciiTheme="majorHAnsi" w:hAnsiTheme="majorHAnsi" w:cstheme="majorHAnsi"/>
-                <w:sz w:val="20"/>
-                <w:szCs w:val="20"/>
+                <w:sz w:val="21"/>
+                <w:szCs w:val="21"/>
               </w:rPr>
             </w:pPr>
             <w:r>
@@ -2226,8 +2299,8 @@
                 <w:b/>
                 <w:bCs/>
                 <w:color w:val="000000"/>
-                <w:sz w:val="20"/>
-                <w:szCs w:val="20"/>
+                <w:sz w:val="21"/>
+                <w:szCs w:val="21"/>
               </w:rPr>
               <w:t xml:space="preserve">Energy Use - </w:t>
             </w:r>
@@ -2235,8 +2308,8 @@
               <w:rPr>
                 <w:rFonts w:asciiTheme="majorHAnsi" w:hAnsiTheme="majorHAnsi" w:cstheme="majorHAnsi"/>
                 <w:color w:val="000000"/>
-                <w:sz w:val="20"/>
-                <w:szCs w:val="20"/>
+                <w:sz w:val="21"/>
+                <w:szCs w:val="21"/>
               </w:rPr>
               <w:t>NREL Electrification Futures and SEDS</w:t>
             </w:r>
@@ -2247,8 +2320,8 @@
               <w:spacing w:before="0" w:beforeAutospacing="0" w:after="0" w:afterAutospacing="0"/>
               <w:rPr>
                 <w:rFonts w:asciiTheme="majorHAnsi" w:hAnsiTheme="majorHAnsi" w:cstheme="majorHAnsi"/>
-                <w:sz w:val="20"/>
-                <w:szCs w:val="20"/>
+                <w:sz w:val="21"/>
+                <w:szCs w:val="21"/>
               </w:rPr>
             </w:pPr>
             <w:r>
@@ -2257,8 +2330,8 @@
                 <w:b/>
                 <w:bCs/>
                 <w:color w:val="000000"/>
-                <w:sz w:val="20"/>
-                <w:szCs w:val="20"/>
+                <w:sz w:val="21"/>
+                <w:szCs w:val="21"/>
               </w:rPr>
               <w:t xml:space="preserve">Emissions - </w:t>
             </w:r>
@@ -2266,8 +2339,8 @@
               <w:rPr>
                 <w:rFonts w:asciiTheme="majorHAnsi" w:hAnsiTheme="majorHAnsi" w:cstheme="majorHAnsi"/>
                 <w:color w:val="000000"/>
-                <w:sz w:val="20"/>
-                <w:szCs w:val="20"/>
+                <w:sz w:val="21"/>
+                <w:szCs w:val="21"/>
               </w:rPr>
               <w:t>EPA “</w:t>
             </w:r>
@@ -2277,8 +2350,8 @@
                   <w:rStyle w:val="Hyperlink"/>
                   <w:rFonts w:asciiTheme="majorHAnsi" w:hAnsiTheme="majorHAnsi" w:cstheme="majorHAnsi"/>
                   <w:color w:val="1155CC"/>
-                  <w:sz w:val="20"/>
-                  <w:szCs w:val="20"/>
+                  <w:sz w:val="21"/>
+                  <w:szCs w:val="21"/>
                 </w:rPr>
                 <w:t>State CO2 Emissions from Fossil Fuel Combustion, 1990-2017</w:t>
               </w:r>
@@ -2287,8 +2360,8 @@
               <w:rPr>
                 <w:rFonts w:asciiTheme="majorHAnsi" w:hAnsiTheme="majorHAnsi" w:cstheme="majorHAnsi"/>
                 <w:color w:val="000000"/>
-                <w:sz w:val="20"/>
-                <w:szCs w:val="20"/>
+                <w:sz w:val="21"/>
+                <w:szCs w:val="21"/>
               </w:rPr>
               <w:t>” &amp;</w:t>
             </w:r>
@@ -2299,16 +2372,16 @@
               <w:spacing w:before="0" w:beforeAutospacing="0" w:after="0" w:afterAutospacing="0"/>
               <w:rPr>
                 <w:rFonts w:asciiTheme="majorHAnsi" w:hAnsiTheme="majorHAnsi" w:cstheme="majorHAnsi"/>
-                <w:sz w:val="20"/>
-                <w:szCs w:val="20"/>
+                <w:sz w:val="21"/>
+                <w:szCs w:val="21"/>
               </w:rPr>
             </w:pPr>
             <w:r>
               <w:rPr>
                 <w:rFonts w:asciiTheme="majorHAnsi" w:hAnsiTheme="majorHAnsi" w:cstheme="majorHAnsi"/>
                 <w:color w:val="000000"/>
-                <w:sz w:val="20"/>
-                <w:szCs w:val="20"/>
+                <w:sz w:val="21"/>
+                <w:szCs w:val="21"/>
               </w:rPr>
               <w:t>AEO “</w:t>
             </w:r>
@@ -2318,8 +2391,8 @@
                   <w:rStyle w:val="Hyperlink"/>
                   <w:rFonts w:asciiTheme="majorHAnsi" w:hAnsiTheme="majorHAnsi" w:cstheme="majorHAnsi"/>
                   <w:color w:val="1155CC"/>
-                  <w:sz w:val="20"/>
-                  <w:szCs w:val="20"/>
+                  <w:sz w:val="21"/>
+                  <w:szCs w:val="21"/>
                 </w:rPr>
                 <w:t>State CO2 Emissions from Fossil Fuel Combustion</w:t>
               </w:r>
@@ -2328,8 +2401,8 @@
               <w:rPr>
                 <w:rFonts w:asciiTheme="majorHAnsi" w:hAnsiTheme="majorHAnsi" w:cstheme="majorHAnsi"/>
                 <w:color w:val="000000"/>
-                <w:sz w:val="20"/>
-                <w:szCs w:val="20"/>
+                <w:sz w:val="21"/>
+                <w:szCs w:val="21"/>
               </w:rPr>
               <w:t>” &amp; Minnesota’s GHG Inventory</w:t>
             </w:r>
@@ -2363,16 +2436,16 @@
               <w:spacing w:before="0" w:beforeAutospacing="0" w:after="0" w:afterAutospacing="0"/>
               <w:rPr>
                 <w:rFonts w:asciiTheme="majorHAnsi" w:hAnsiTheme="majorHAnsi" w:cstheme="majorHAnsi"/>
-                <w:sz w:val="20"/>
-                <w:szCs w:val="20"/>
+                <w:sz w:val="21"/>
+                <w:szCs w:val="21"/>
               </w:rPr>
             </w:pPr>
             <w:r>
               <w:rPr>
                 <w:rFonts w:asciiTheme="majorHAnsi" w:hAnsiTheme="majorHAnsi" w:cstheme="majorHAnsi"/>
                 <w:color w:val="000000"/>
-                <w:sz w:val="20"/>
-                <w:szCs w:val="20"/>
+                <w:sz w:val="21"/>
+                <w:szCs w:val="21"/>
               </w:rPr>
               <w:t>INDUSTRIAL PROCESS EMISSIONS</w:t>
             </w:r>
@@ -2401,16 +2474,16 @@
               <w:spacing w:before="0" w:beforeAutospacing="0" w:after="0" w:afterAutospacing="0"/>
               <w:rPr>
                 <w:rFonts w:asciiTheme="majorHAnsi" w:hAnsiTheme="majorHAnsi" w:cstheme="majorHAnsi"/>
-                <w:sz w:val="20"/>
-                <w:szCs w:val="20"/>
+                <w:sz w:val="21"/>
+                <w:szCs w:val="21"/>
               </w:rPr>
             </w:pPr>
             <w:r>
               <w:rPr>
                 <w:rFonts w:asciiTheme="majorHAnsi" w:hAnsiTheme="majorHAnsi" w:cstheme="majorHAnsi"/>
                 <w:color w:val="000000"/>
-                <w:sz w:val="20"/>
-                <w:szCs w:val="20"/>
+                <w:sz w:val="21"/>
+                <w:szCs w:val="21"/>
               </w:rPr>
               <w:t>Process Emissions</w:t>
             </w:r>
@@ -2439,8 +2512,8 @@
               <w:spacing w:before="0" w:beforeAutospacing="0" w:after="0" w:afterAutospacing="0"/>
               <w:rPr>
                 <w:rFonts w:asciiTheme="majorHAnsi" w:hAnsiTheme="majorHAnsi" w:cstheme="majorHAnsi"/>
-                <w:sz w:val="20"/>
-                <w:szCs w:val="20"/>
+                <w:sz w:val="21"/>
+                <w:szCs w:val="21"/>
               </w:rPr>
             </w:pPr>
             <w:hyperlink r:id="rId22" w:history="1">
@@ -2449,8 +2522,8 @@
                   <w:rStyle w:val="Hyperlink"/>
                   <w:rFonts w:asciiTheme="majorHAnsi" w:hAnsiTheme="majorHAnsi" w:cstheme="majorHAnsi"/>
                   <w:color w:val="1155CC"/>
-                  <w:sz w:val="20"/>
-                  <w:szCs w:val="20"/>
+                  <w:sz w:val="21"/>
+                  <w:szCs w:val="21"/>
                 </w:rPr>
                 <w:t>EPA Global Non-CO2 Greenhouse Gas Emissions Projections &amp; Mitigation Potential: 2015-2050</w:t>
               </w:r>
@@ -2480,16 +2553,16 @@
               <w:spacing w:before="0" w:beforeAutospacing="0" w:after="0" w:afterAutospacing="0"/>
               <w:rPr>
                 <w:rFonts w:asciiTheme="majorHAnsi" w:hAnsiTheme="majorHAnsi" w:cstheme="majorHAnsi"/>
-                <w:sz w:val="20"/>
-                <w:szCs w:val="20"/>
+                <w:sz w:val="21"/>
+                <w:szCs w:val="21"/>
               </w:rPr>
             </w:pPr>
             <w:r>
               <w:rPr>
                 <w:rFonts w:asciiTheme="majorHAnsi" w:hAnsiTheme="majorHAnsi" w:cstheme="majorHAnsi"/>
                 <w:color w:val="000000"/>
-                <w:sz w:val="20"/>
-                <w:szCs w:val="20"/>
+                <w:sz w:val="21"/>
+                <w:szCs w:val="21"/>
               </w:rPr>
               <w:t xml:space="preserve">Scaled down US data to state data using a variety of sources, including data from EPA’s </w:t>
             </w:r>
@@ -2499,8 +2572,8 @@
                   <w:rStyle w:val="Hyperlink"/>
                   <w:rFonts w:asciiTheme="majorHAnsi" w:hAnsiTheme="majorHAnsi" w:cstheme="majorHAnsi"/>
                   <w:color w:val="1155CC"/>
-                  <w:sz w:val="20"/>
-                  <w:szCs w:val="20"/>
+                  <w:sz w:val="21"/>
+                  <w:szCs w:val="21"/>
                 </w:rPr>
                 <w:t xml:space="preserve">FLIGHT </w:t>
               </w:r>
@@ -2509,8 +2582,8 @@
               <w:rPr>
                 <w:rFonts w:asciiTheme="majorHAnsi" w:hAnsiTheme="majorHAnsi" w:cstheme="majorHAnsi"/>
                 <w:color w:val="000000"/>
-                <w:sz w:val="20"/>
-                <w:szCs w:val="20"/>
+                <w:sz w:val="21"/>
+                <w:szCs w:val="21"/>
               </w:rPr>
               <w:t xml:space="preserve">tool and </w:t>
             </w:r>
@@ -2520,32 +2593,10 @@
                   <w:rStyle w:val="Hyperlink"/>
                   <w:rFonts w:asciiTheme="majorHAnsi" w:hAnsiTheme="majorHAnsi" w:cstheme="majorHAnsi"/>
                   <w:color w:val="1155CC"/>
-                  <w:sz w:val="20"/>
-                  <w:szCs w:val="20"/>
+                  <w:sz w:val="21"/>
+                  <w:szCs w:val="21"/>
                 </w:rPr>
-                <w:t xml:space="preserve">EPA’s State Inventory Tool Output </w:t>
-              </w:r>
-              <w:proofErr w:type="spellStart"/>
-              <w:r>
-                <w:rPr>
-                  <w:rStyle w:val="Hyperlink"/>
-                  <w:rFonts w:asciiTheme="majorHAnsi" w:hAnsiTheme="majorHAnsi" w:cstheme="majorHAnsi"/>
-                  <w:color w:val="1155CC"/>
-                  <w:sz w:val="20"/>
-                  <w:szCs w:val="20"/>
-                </w:rPr>
-                <w:t>Dataframe</w:t>
-              </w:r>
-              <w:proofErr w:type="spellEnd"/>
-              <w:r>
-                <w:rPr>
-                  <w:rStyle w:val="Hyperlink"/>
-                  <w:rFonts w:asciiTheme="majorHAnsi" w:hAnsiTheme="majorHAnsi" w:cstheme="majorHAnsi"/>
-                  <w:color w:val="1155CC"/>
-                  <w:sz w:val="20"/>
-                  <w:szCs w:val="20"/>
-                </w:rPr>
-                <w:t> </w:t>
+                <w:t>EPA’s State Inventory Tool Output Dataframe </w:t>
               </w:r>
             </w:hyperlink>
           </w:p>
@@ -2573,8 +2624,8 @@
               <w:spacing w:before="0" w:beforeAutospacing="0" w:after="0" w:afterAutospacing="0"/>
               <w:rPr>
                 <w:rFonts w:asciiTheme="majorHAnsi" w:hAnsiTheme="majorHAnsi" w:cstheme="majorHAnsi"/>
-                <w:sz w:val="20"/>
-                <w:szCs w:val="20"/>
+                <w:sz w:val="21"/>
+                <w:szCs w:val="21"/>
               </w:rPr>
             </w:pPr>
             <w:r>
@@ -2583,8 +2634,8 @@
                 <w:b/>
                 <w:bCs/>
                 <w:color w:val="000000"/>
-                <w:sz w:val="20"/>
-                <w:szCs w:val="20"/>
+                <w:sz w:val="21"/>
+                <w:szCs w:val="21"/>
               </w:rPr>
               <w:t>Emissions</w:t>
             </w:r>
@@ -2592,8 +2643,8 @@
               <w:rPr>
                 <w:rFonts w:asciiTheme="majorHAnsi" w:hAnsiTheme="majorHAnsi" w:cstheme="majorHAnsi"/>
                 <w:color w:val="000000"/>
-                <w:sz w:val="20"/>
-                <w:szCs w:val="20"/>
+                <w:sz w:val="21"/>
+                <w:szCs w:val="21"/>
               </w:rPr>
               <w:t xml:space="preserve"> - Minnesota’s GHG Inventory and </w:t>
             </w:r>
@@ -2603,8 +2654,8 @@
                   <w:rStyle w:val="Hyperlink"/>
                   <w:rFonts w:asciiTheme="majorHAnsi" w:hAnsiTheme="majorHAnsi" w:cstheme="majorHAnsi"/>
                   <w:color w:val="1155CC"/>
-                  <w:sz w:val="20"/>
-                  <w:szCs w:val="20"/>
+                  <w:sz w:val="21"/>
+                  <w:szCs w:val="21"/>
                 </w:rPr>
                 <w:t>E3’s Pathways Report</w:t>
               </w:r>
@@ -2639,16 +2690,16 @@
               <w:spacing w:before="0" w:beforeAutospacing="0" w:after="0" w:afterAutospacing="0"/>
               <w:rPr>
                 <w:rFonts w:asciiTheme="majorHAnsi" w:hAnsiTheme="majorHAnsi" w:cstheme="majorHAnsi"/>
-                <w:sz w:val="20"/>
-                <w:szCs w:val="20"/>
+                <w:sz w:val="21"/>
+                <w:szCs w:val="21"/>
               </w:rPr>
             </w:pPr>
             <w:r>
               <w:rPr>
                 <w:rFonts w:asciiTheme="majorHAnsi" w:hAnsiTheme="majorHAnsi" w:cstheme="majorHAnsi"/>
                 <w:color w:val="000000"/>
-                <w:sz w:val="20"/>
-                <w:szCs w:val="20"/>
+                <w:sz w:val="21"/>
+                <w:szCs w:val="21"/>
               </w:rPr>
               <w:t>AGRICULTURE</w:t>
             </w:r>
@@ -2677,16 +2728,16 @@
               <w:spacing w:before="0" w:beforeAutospacing="0" w:after="0" w:afterAutospacing="0"/>
               <w:rPr>
                 <w:rFonts w:asciiTheme="majorHAnsi" w:hAnsiTheme="majorHAnsi" w:cstheme="majorHAnsi"/>
-                <w:sz w:val="20"/>
-                <w:szCs w:val="20"/>
+                <w:sz w:val="21"/>
+                <w:szCs w:val="21"/>
               </w:rPr>
             </w:pPr>
             <w:r>
               <w:rPr>
                 <w:rFonts w:asciiTheme="majorHAnsi" w:hAnsiTheme="majorHAnsi" w:cstheme="majorHAnsi"/>
                 <w:color w:val="000000"/>
-                <w:sz w:val="20"/>
-                <w:szCs w:val="20"/>
+                <w:sz w:val="21"/>
+                <w:szCs w:val="21"/>
               </w:rPr>
               <w:t>Process Emissions</w:t>
             </w:r>
@@ -2715,8 +2766,8 @@
               <w:spacing w:before="0" w:beforeAutospacing="0" w:after="0" w:afterAutospacing="0"/>
               <w:rPr>
                 <w:rFonts w:asciiTheme="majorHAnsi" w:hAnsiTheme="majorHAnsi" w:cstheme="majorHAnsi"/>
-                <w:sz w:val="20"/>
-                <w:szCs w:val="20"/>
+                <w:sz w:val="21"/>
+                <w:szCs w:val="21"/>
               </w:rPr>
             </w:pPr>
             <w:hyperlink r:id="rId26" w:history="1">
@@ -2725,8 +2776,8 @@
                   <w:rStyle w:val="Hyperlink"/>
                   <w:rFonts w:asciiTheme="majorHAnsi" w:hAnsiTheme="majorHAnsi" w:cstheme="majorHAnsi"/>
                   <w:color w:val="1155CC"/>
-                  <w:sz w:val="20"/>
-                  <w:szCs w:val="20"/>
+                  <w:sz w:val="21"/>
+                  <w:szCs w:val="21"/>
                 </w:rPr>
                 <w:t>Minnesota’s Greenhouse Gas Inventory Data</w:t>
               </w:r>
@@ -2756,18 +2807,28 @@
               <w:spacing w:before="0" w:beforeAutospacing="0" w:after="0" w:afterAutospacing="0"/>
               <w:rPr>
                 <w:rFonts w:asciiTheme="majorHAnsi" w:hAnsiTheme="majorHAnsi" w:cstheme="majorHAnsi"/>
-                <w:sz w:val="20"/>
-                <w:szCs w:val="20"/>
+                <w:sz w:val="21"/>
+                <w:szCs w:val="21"/>
               </w:rPr>
             </w:pPr>
             <w:r>
               <w:rPr>
                 <w:rFonts w:asciiTheme="majorHAnsi" w:hAnsiTheme="majorHAnsi" w:cstheme="majorHAnsi"/>
                 <w:color w:val="000000"/>
-                <w:sz w:val="20"/>
-                <w:szCs w:val="20"/>
-              </w:rPr>
-              <w:t>Note that for agricultural emissions we took an average of emissions for years 2005, 2010, 2015, 2016 and reallocated emissions from “cultivated histosols” to the land use sector</w:t>
+                <w:sz w:val="21"/>
+                <w:szCs w:val="21"/>
+              </w:rPr>
+              <w:t xml:space="preserve">Note that for agricultural emissions we took an average of emissions for years 2005, 2010, 2015, 2016 and reallocated </w:t>
+            </w:r>
+            <w:r>
+              <w:rPr>
+                <w:rFonts w:asciiTheme="majorHAnsi" w:hAnsiTheme="majorHAnsi" w:cstheme="majorHAnsi"/>
+                <w:color w:val="000000"/>
+                <w:sz w:val="21"/>
+                <w:szCs w:val="21"/>
+              </w:rPr>
+              <w:lastRenderedPageBreak/>
+              <w:t>emissions from “cultivated histosols” to the land use sector</w:t>
             </w:r>
           </w:p>
         </w:tc>
@@ -2794,8 +2855,8 @@
               <w:spacing w:before="0" w:beforeAutospacing="0" w:after="0" w:afterAutospacing="0"/>
               <w:rPr>
                 <w:rFonts w:asciiTheme="majorHAnsi" w:hAnsiTheme="majorHAnsi" w:cstheme="majorHAnsi"/>
-                <w:sz w:val="20"/>
-                <w:szCs w:val="20"/>
+                <w:sz w:val="21"/>
+                <w:szCs w:val="21"/>
               </w:rPr>
             </w:pPr>
             <w:r>
@@ -2804,17 +2865,18 @@
                 <w:b/>
                 <w:bCs/>
                 <w:color w:val="000000"/>
-                <w:sz w:val="20"/>
-                <w:szCs w:val="20"/>
-              </w:rPr>
+                <w:sz w:val="21"/>
+                <w:szCs w:val="21"/>
+              </w:rPr>
+              <w:lastRenderedPageBreak/>
               <w:t>Emissions</w:t>
             </w:r>
             <w:r>
               <w:rPr>
                 <w:rFonts w:asciiTheme="majorHAnsi" w:hAnsiTheme="majorHAnsi" w:cstheme="majorHAnsi"/>
                 <w:color w:val="000000"/>
-                <w:sz w:val="20"/>
-                <w:szCs w:val="20"/>
+                <w:sz w:val="21"/>
+                <w:szCs w:val="21"/>
               </w:rPr>
               <w:t xml:space="preserve"> - Minnesota’s GHG Inventory and </w:t>
             </w:r>
@@ -2824,8 +2886,8 @@
                   <w:rStyle w:val="Hyperlink"/>
                   <w:rFonts w:asciiTheme="majorHAnsi" w:hAnsiTheme="majorHAnsi" w:cstheme="majorHAnsi"/>
                   <w:color w:val="1155CC"/>
-                  <w:sz w:val="20"/>
-                  <w:szCs w:val="20"/>
+                  <w:sz w:val="21"/>
+                  <w:szCs w:val="21"/>
                 </w:rPr>
                 <w:t>E3’s Pathways Report</w:t>
               </w:r>
@@ -2834,8 +2896,8 @@
               <w:rPr>
                 <w:rFonts w:asciiTheme="majorHAnsi" w:hAnsiTheme="majorHAnsi" w:cstheme="majorHAnsi"/>
                 <w:color w:val="000000"/>
-                <w:sz w:val="20"/>
-                <w:szCs w:val="20"/>
+                <w:sz w:val="21"/>
+                <w:szCs w:val="21"/>
               </w:rPr>
               <w:t> </w:t>
             </w:r>
@@ -2869,16 +2931,16 @@
               <w:spacing w:before="0" w:beforeAutospacing="0" w:after="0" w:afterAutospacing="0"/>
               <w:rPr>
                 <w:rFonts w:asciiTheme="majorHAnsi" w:hAnsiTheme="majorHAnsi" w:cstheme="majorHAnsi"/>
-                <w:sz w:val="20"/>
-                <w:szCs w:val="20"/>
+                <w:sz w:val="21"/>
+                <w:szCs w:val="21"/>
               </w:rPr>
             </w:pPr>
             <w:r>
               <w:rPr>
                 <w:rFonts w:asciiTheme="majorHAnsi" w:hAnsiTheme="majorHAnsi" w:cstheme="majorHAnsi"/>
                 <w:color w:val="000000"/>
-                <w:sz w:val="20"/>
-                <w:szCs w:val="20"/>
+                <w:sz w:val="21"/>
+                <w:szCs w:val="21"/>
               </w:rPr>
               <w:t>LAND USE AND FORESTRY</w:t>
             </w:r>
@@ -2906,8 +2968,8 @@
               <w:spacing w:after="0"/>
               <w:rPr>
                 <w:rFonts w:asciiTheme="majorHAnsi" w:hAnsiTheme="majorHAnsi" w:cstheme="majorHAnsi"/>
-                <w:sz w:val="20"/>
-                <w:szCs w:val="20"/>
+                <w:sz w:val="21"/>
+                <w:szCs w:val="21"/>
               </w:rPr>
             </w:pPr>
           </w:p>
@@ -2935,8 +2997,8 @@
               <w:spacing w:before="0" w:beforeAutospacing="0" w:after="0" w:afterAutospacing="0"/>
               <w:rPr>
                 <w:rFonts w:asciiTheme="majorHAnsi" w:hAnsiTheme="majorHAnsi" w:cstheme="majorHAnsi"/>
-                <w:sz w:val="20"/>
-                <w:szCs w:val="20"/>
+                <w:sz w:val="21"/>
+                <w:szCs w:val="21"/>
               </w:rPr>
             </w:pPr>
             <w:hyperlink r:id="rId28" w:history="1">
@@ -2945,8 +3007,8 @@
                   <w:rStyle w:val="Hyperlink"/>
                   <w:rFonts w:asciiTheme="majorHAnsi" w:hAnsiTheme="majorHAnsi" w:cstheme="majorHAnsi"/>
                   <w:color w:val="1155CC"/>
-                  <w:sz w:val="20"/>
-                  <w:szCs w:val="20"/>
+                  <w:sz w:val="21"/>
+                  <w:szCs w:val="21"/>
                 </w:rPr>
                 <w:t>Minnesota’s Greenhouse Gas Inventory Data</w:t>
               </w:r>
@@ -2976,16 +3038,16 @@
               <w:spacing w:before="0" w:beforeAutospacing="0" w:after="0" w:afterAutospacing="0"/>
               <w:rPr>
                 <w:rFonts w:asciiTheme="majorHAnsi" w:hAnsiTheme="majorHAnsi" w:cstheme="majorHAnsi"/>
-                <w:sz w:val="20"/>
-                <w:szCs w:val="20"/>
+                <w:sz w:val="21"/>
+                <w:szCs w:val="21"/>
               </w:rPr>
             </w:pPr>
             <w:r>
               <w:rPr>
                 <w:rFonts w:asciiTheme="majorHAnsi" w:hAnsiTheme="majorHAnsi" w:cstheme="majorHAnsi"/>
                 <w:color w:val="000000"/>
-                <w:sz w:val="20"/>
-                <w:szCs w:val="20"/>
+                <w:sz w:val="21"/>
+                <w:szCs w:val="21"/>
               </w:rPr>
               <w:t>Include forestry, land use sector emissions and “cultivated histosols” from the agricultural sector</w:t>
             </w:r>
@@ -3014,8 +3076,8 @@
               <w:spacing w:before="0" w:beforeAutospacing="0" w:after="0" w:afterAutospacing="0"/>
               <w:rPr>
                 <w:rFonts w:asciiTheme="majorHAnsi" w:hAnsiTheme="majorHAnsi" w:cstheme="majorHAnsi"/>
-                <w:sz w:val="20"/>
-                <w:szCs w:val="20"/>
+                <w:sz w:val="21"/>
+                <w:szCs w:val="21"/>
               </w:rPr>
             </w:pPr>
             <w:r>
@@ -3024,8 +3086,8 @@
                 <w:b/>
                 <w:bCs/>
                 <w:color w:val="000000"/>
-                <w:sz w:val="20"/>
-                <w:szCs w:val="20"/>
+                <w:sz w:val="21"/>
+                <w:szCs w:val="21"/>
               </w:rPr>
               <w:t>Emissions</w:t>
             </w:r>
@@ -3033,8 +3095,8 @@
               <w:rPr>
                 <w:rFonts w:asciiTheme="majorHAnsi" w:hAnsiTheme="majorHAnsi" w:cstheme="majorHAnsi"/>
                 <w:color w:val="000000"/>
-                <w:sz w:val="20"/>
-                <w:szCs w:val="20"/>
+                <w:sz w:val="21"/>
+                <w:szCs w:val="21"/>
               </w:rPr>
               <w:t xml:space="preserve"> - Minnesota’s GHG Inventory</w:t>
             </w:r>
@@ -3068,16 +3130,16 @@
               <w:spacing w:before="0" w:beforeAutospacing="0" w:after="0" w:afterAutospacing="0"/>
               <w:rPr>
                 <w:rFonts w:asciiTheme="majorHAnsi" w:hAnsiTheme="majorHAnsi" w:cstheme="majorHAnsi"/>
-                <w:sz w:val="20"/>
-                <w:szCs w:val="20"/>
+                <w:sz w:val="21"/>
+                <w:szCs w:val="21"/>
               </w:rPr>
             </w:pPr>
             <w:r>
               <w:rPr>
                 <w:rFonts w:asciiTheme="majorHAnsi" w:hAnsiTheme="majorHAnsi" w:cstheme="majorHAnsi"/>
                 <w:color w:val="000000"/>
-                <w:sz w:val="20"/>
-                <w:szCs w:val="20"/>
+                <w:sz w:val="21"/>
+                <w:szCs w:val="21"/>
               </w:rPr>
               <w:t>TRANSPORTATION</w:t>
             </w:r>
@@ -3106,16 +3168,16 @@
               <w:spacing w:before="0" w:beforeAutospacing="0" w:after="0" w:afterAutospacing="0"/>
               <w:rPr>
                 <w:rFonts w:asciiTheme="majorHAnsi" w:hAnsiTheme="majorHAnsi" w:cstheme="majorHAnsi"/>
-                <w:sz w:val="20"/>
-                <w:szCs w:val="20"/>
+                <w:sz w:val="21"/>
+                <w:szCs w:val="21"/>
               </w:rPr>
             </w:pPr>
             <w:r>
               <w:rPr>
                 <w:rFonts w:asciiTheme="majorHAnsi" w:hAnsiTheme="majorHAnsi" w:cstheme="majorHAnsi"/>
                 <w:color w:val="000000"/>
-                <w:sz w:val="20"/>
-                <w:szCs w:val="20"/>
+                <w:sz w:val="21"/>
+                <w:szCs w:val="21"/>
               </w:rPr>
               <w:t>All energy use, vehicle miles</w:t>
             </w:r>
@@ -3144,8 +3206,8 @@
               <w:spacing w:before="0" w:beforeAutospacing="0" w:after="0" w:afterAutospacing="0"/>
               <w:rPr>
                 <w:rFonts w:asciiTheme="majorHAnsi" w:hAnsiTheme="majorHAnsi" w:cstheme="majorHAnsi"/>
-                <w:sz w:val="20"/>
-                <w:szCs w:val="20"/>
+                <w:sz w:val="21"/>
+                <w:szCs w:val="21"/>
               </w:rPr>
             </w:pPr>
             <w:hyperlink r:id="rId29" w:history="1">
@@ -3154,8 +3216,8 @@
                   <w:rStyle w:val="Hyperlink"/>
                   <w:rFonts w:asciiTheme="majorHAnsi" w:hAnsiTheme="majorHAnsi" w:cstheme="majorHAnsi"/>
                   <w:color w:val="1155CC"/>
-                  <w:sz w:val="20"/>
-                  <w:szCs w:val="20"/>
+                  <w:sz w:val="21"/>
+                  <w:szCs w:val="21"/>
                 </w:rPr>
                 <w:t>NREL Electrification Futures Study - Reference Scenario</w:t>
               </w:r>
@@ -3185,16 +3247,16 @@
               <w:spacing w:before="0" w:beforeAutospacing="0" w:after="0" w:afterAutospacing="0"/>
               <w:rPr>
                 <w:rFonts w:asciiTheme="majorHAnsi" w:hAnsiTheme="majorHAnsi" w:cstheme="majorHAnsi"/>
-                <w:sz w:val="20"/>
-                <w:szCs w:val="20"/>
+                <w:sz w:val="21"/>
+                <w:szCs w:val="21"/>
               </w:rPr>
             </w:pPr>
             <w:r>
               <w:rPr>
                 <w:rFonts w:asciiTheme="majorHAnsi" w:hAnsiTheme="majorHAnsi" w:cstheme="majorHAnsi"/>
                 <w:color w:val="000000"/>
-                <w:sz w:val="20"/>
-                <w:szCs w:val="20"/>
+                <w:sz w:val="21"/>
+                <w:szCs w:val="21"/>
               </w:rPr>
               <w:t>No scaling needed. NREL reports miles by vehicle type and total energy use by fuel type in MN for each year 2017-2050. </w:t>
             </w:r>
@@ -3223,8 +3285,8 @@
               <w:spacing w:before="0" w:beforeAutospacing="0" w:after="0" w:afterAutospacing="0"/>
               <w:rPr>
                 <w:rFonts w:asciiTheme="majorHAnsi" w:hAnsiTheme="majorHAnsi" w:cstheme="majorHAnsi"/>
-                <w:sz w:val="20"/>
-                <w:szCs w:val="20"/>
+                <w:sz w:val="21"/>
+                <w:szCs w:val="21"/>
               </w:rPr>
             </w:pPr>
             <w:r>
@@ -3233,8 +3295,8 @@
                 <w:b/>
                 <w:bCs/>
                 <w:color w:val="000000"/>
-                <w:sz w:val="20"/>
-                <w:szCs w:val="20"/>
+                <w:sz w:val="21"/>
+                <w:szCs w:val="21"/>
               </w:rPr>
               <w:t xml:space="preserve">Emissions - </w:t>
             </w:r>
@@ -3242,8 +3304,8 @@
               <w:rPr>
                 <w:rFonts w:asciiTheme="majorHAnsi" w:hAnsiTheme="majorHAnsi" w:cstheme="majorHAnsi"/>
                 <w:color w:val="000000"/>
-                <w:sz w:val="20"/>
-                <w:szCs w:val="20"/>
+                <w:sz w:val="21"/>
+                <w:szCs w:val="21"/>
               </w:rPr>
               <w:t>EPA “</w:t>
             </w:r>
@@ -3253,8 +3315,8 @@
                   <w:rStyle w:val="Hyperlink"/>
                   <w:rFonts w:asciiTheme="majorHAnsi" w:hAnsiTheme="majorHAnsi" w:cstheme="majorHAnsi"/>
                   <w:color w:val="1155CC"/>
-                  <w:sz w:val="20"/>
-                  <w:szCs w:val="20"/>
+                  <w:sz w:val="21"/>
+                  <w:szCs w:val="21"/>
                 </w:rPr>
                 <w:t>State CO2 Emissions from Fossil Fuel Combustion, 1990-2017</w:t>
               </w:r>
@@ -3263,8 +3325,8 @@
               <w:rPr>
                 <w:rFonts w:asciiTheme="majorHAnsi" w:hAnsiTheme="majorHAnsi" w:cstheme="majorHAnsi"/>
                 <w:color w:val="000000"/>
-                <w:sz w:val="20"/>
-                <w:szCs w:val="20"/>
+                <w:sz w:val="21"/>
+                <w:szCs w:val="21"/>
               </w:rPr>
               <w:t>” &amp;</w:t>
             </w:r>
@@ -3275,16 +3337,16 @@
               <w:spacing w:before="0" w:beforeAutospacing="0" w:after="0" w:afterAutospacing="0"/>
               <w:rPr>
                 <w:rFonts w:asciiTheme="majorHAnsi" w:hAnsiTheme="majorHAnsi" w:cstheme="majorHAnsi"/>
-                <w:sz w:val="20"/>
-                <w:szCs w:val="20"/>
+                <w:sz w:val="21"/>
+                <w:szCs w:val="21"/>
               </w:rPr>
             </w:pPr>
             <w:r>
               <w:rPr>
                 <w:rFonts w:asciiTheme="majorHAnsi" w:hAnsiTheme="majorHAnsi" w:cstheme="majorHAnsi"/>
                 <w:color w:val="000000"/>
-                <w:sz w:val="20"/>
-                <w:szCs w:val="20"/>
+                <w:sz w:val="21"/>
+                <w:szCs w:val="21"/>
               </w:rPr>
               <w:t>AEO “</w:t>
             </w:r>
@@ -3294,8 +3356,8 @@
                   <w:rStyle w:val="Hyperlink"/>
                   <w:rFonts w:asciiTheme="majorHAnsi" w:hAnsiTheme="majorHAnsi" w:cstheme="majorHAnsi"/>
                   <w:color w:val="1155CC"/>
-                  <w:sz w:val="20"/>
-                  <w:szCs w:val="20"/>
+                  <w:sz w:val="21"/>
+                  <w:szCs w:val="21"/>
                 </w:rPr>
                 <w:t>State CO2 Emissions from Fossil Fuel Combustion</w:t>
               </w:r>
@@ -3304,21 +3366,22 @@
               <w:rPr>
                 <w:rFonts w:asciiTheme="majorHAnsi" w:hAnsiTheme="majorHAnsi" w:cstheme="majorHAnsi"/>
                 <w:color w:val="000000"/>
-                <w:sz w:val="20"/>
-                <w:szCs w:val="20"/>
+                <w:sz w:val="21"/>
+                <w:szCs w:val="21"/>
               </w:rPr>
               <w:t>” &amp; Minnesota’s GHG Inventory</w:t>
             </w:r>
           </w:p>
         </w:tc>
       </w:tr>
+      <w:bookmarkEnd w:id="0"/>
     </w:tbl>
     <w:p>
       <w:pPr>
         <w:rPr>
           <w:rFonts w:asciiTheme="majorHAnsi" w:hAnsiTheme="majorHAnsi" w:cstheme="majorHAnsi"/>
-          <w:sz w:val="20"/>
-          <w:szCs w:val="20"/>
+          <w:sz w:val="21"/>
+          <w:szCs w:val="21"/>
         </w:rPr>
       </w:pPr>
     </w:p>
@@ -4388,6 +4451,7 @@
     <w:lsdException w:name="HTML Sample" w:semiHidden="1" w:unhideWhenUsed="1"/>
     <w:lsdException w:name="HTML Typewriter" w:semiHidden="1" w:unhideWhenUsed="1"/>
     <w:lsdException w:name="HTML Variable" w:semiHidden="1" w:unhideWhenUsed="1"/>
+    <w:lsdException w:name="Normal Table" w:semiHidden="1" w:unhideWhenUsed="1"/>
     <w:lsdException w:name="annotation subject" w:semiHidden="1" w:unhideWhenUsed="1"/>
     <w:lsdException w:name="No List" w:semiHidden="1" w:unhideWhenUsed="1"/>
     <w:lsdException w:name="Outline List 1" w:semiHidden="1" w:unhideWhenUsed="1"/>
@@ -4430,8 +4494,11 @@
     <w:lsdException w:name="Table Contemporary" w:semiHidden="1" w:unhideWhenUsed="1"/>
     <w:lsdException w:name="Table Elegant" w:semiHidden="1" w:unhideWhenUsed="1"/>
     <w:lsdException w:name="Table Professional" w:semiHidden="1" w:unhideWhenUsed="1"/>
+    <w:lsdException w:name="Table Subtle 1" w:semiHidden="1" w:unhideWhenUsed="1"/>
     <w:lsdException w:name="Table Subtle 2" w:semiHidden="1" w:unhideWhenUsed="1"/>
     <w:lsdException w:name="Table Web 1" w:semiHidden="1" w:unhideWhenUsed="1"/>
+    <w:lsdException w:name="Table Web 2" w:semiHidden="1" w:unhideWhenUsed="1"/>
+    <w:lsdException w:name="Table Web 3" w:semiHidden="1" w:unhideWhenUsed="1"/>
     <w:lsdException w:name="Balloon Text" w:semiHidden="1" w:unhideWhenUsed="1"/>
     <w:lsdException w:name="Table Grid" w:uiPriority="39"/>
     <w:lsdException w:name="Table Theme" w:semiHidden="1" w:unhideWhenUsed="1"/>

</xml_diff>